<commit_message>
Add Use Cases and correct Cause-Effect
</commit_message>
<xml_diff>
--- a/Proyecto Solución Mínima Viable.docx
+++ b/Proyecto Solución Mínima Viable.docx
@@ -151,7 +151,13 @@
         <w:rPr>
           <w:lang w:val="es-ES"/>
         </w:rPr>
-        <w:t>20</w:t>
+        <w:t>2</w:t>
+      </w:r>
+      <w:r>
+        <w:rPr>
+          <w:lang w:val="es-ES"/>
+        </w:rPr>
+        <w:t>3</w:t>
       </w:r>
       <w:r>
         <w:rPr>
@@ -163,7 +169,13 @@
         <w:rPr>
           <w:lang w:val="es-ES"/>
         </w:rPr>
-        <w:t>14</w:t>
+        <w:t>1</w:t>
+      </w:r>
+      <w:r>
+        <w:rPr>
+          <w:lang w:val="es-ES"/>
+        </w:rPr>
+        <w:t>1</w:t>
       </w:r>
       <w:r>
         <w:rPr>
@@ -977,10 +989,10 @@
           <w:lang w:val="es-ES"/>
         </w:rPr>
         <w:drawing>
-          <wp:inline distT="0" distB="0" distL="0" distR="0" wp14:anchorId="12EEC51D" wp14:editId="7E5A7D34">
-            <wp:extent cx="5943600" cy="2858770"/>
+          <wp:inline distT="0" distB="0" distL="0" distR="0" wp14:anchorId="4F994B64" wp14:editId="6C920692">
+            <wp:extent cx="5943600" cy="2861310"/>
             <wp:effectExtent l="0" t="0" r="0" b="0"/>
-            <wp:docPr id="1" name="Imagen 1"/>
+            <wp:docPr id="2" name="Imagen 2"/>
             <wp:cNvGraphicFramePr>
               <a:graphicFrameLocks xmlns:a="http://schemas.openxmlformats.org/drawingml/2006/main" noChangeAspect="1"/>
             </wp:cNvGraphicFramePr>
@@ -988,7 +1000,7 @@
               <a:graphicData uri="http://schemas.openxmlformats.org/drawingml/2006/picture">
                 <pic:pic xmlns:pic="http://schemas.openxmlformats.org/drawingml/2006/picture">
                   <pic:nvPicPr>
-                    <pic:cNvPr id="1" name="Diagrama Causa Efecto.png"/>
+                    <pic:cNvPr id="2" name="Diagrama Causa Efecto.png"/>
                     <pic:cNvPicPr/>
                   </pic:nvPicPr>
                   <pic:blipFill>
@@ -1006,7 +1018,7 @@
                   <pic:spPr>
                     <a:xfrm>
                       <a:off x="0" y="0"/>
-                      <a:ext cx="5943600" cy="2858770"/>
+                      <a:ext cx="5943600" cy="2861310"/>
                     </a:xfrm>
                     <a:prstGeom prst="rect">
                       <a:avLst/>
@@ -1018,8 +1030,6 @@
           </wp:inline>
         </w:drawing>
       </w:r>
-      <w:bookmarkStart w:id="0" w:name="_GoBack"/>
-      <w:bookmarkEnd w:id="0"/>
     </w:p>
     <w:p>
       <w:pPr>
@@ -1112,6 +1122,78 @@
     </w:p>
     <w:p>
       <w:pPr>
+        <w:ind w:left="360"/>
+        <w:rPr>
+          <w:rFonts w:ascii="Calibri Light" w:hAnsi="Calibri Light" w:cs="Times New Roman"/>
+          <w:b/>
+          <w:bCs/>
+          <w:smallCaps/>
+          <w:noProof/>
+          <w:color w:val="000000"/>
+          <w:sz w:val="28"/>
+          <w:szCs w:val="28"/>
+          <w:lang w:val="es-ES"/>
+        </w:rPr>
+      </w:pPr>
+      <w:r>
+        <w:rPr>
+          <w:rFonts w:ascii="Calibri Light" w:hAnsi="Calibri Light" w:cs="Times New Roman"/>
+          <w:b/>
+          <w:bCs/>
+          <w:smallCaps/>
+          <w:noProof/>
+          <w:color w:val="000000"/>
+          <w:sz w:val="28"/>
+          <w:szCs w:val="28"/>
+          <w:lang w:val="es-ES"/>
+        </w:rPr>
+        <w:drawing>
+          <wp:inline distT="0" distB="0" distL="0" distR="0" wp14:anchorId="71246426" wp14:editId="72825036">
+            <wp:extent cx="5943600" cy="6284595"/>
+            <wp:effectExtent l="0" t="0" r="0" b="1905"/>
+            <wp:docPr id="3" name="Imagen 3" descr="Imagen que contiene texto, mapa&#10;&#10;Descripción generada automáticamente"/>
+            <wp:cNvGraphicFramePr>
+              <a:graphicFrameLocks xmlns:a="http://schemas.openxmlformats.org/drawingml/2006/main" noChangeAspect="1"/>
+            </wp:cNvGraphicFramePr>
+            <a:graphic xmlns:a="http://schemas.openxmlformats.org/drawingml/2006/main">
+              <a:graphicData uri="http://schemas.openxmlformats.org/drawingml/2006/picture">
+                <pic:pic xmlns:pic="http://schemas.openxmlformats.org/drawingml/2006/picture">
+                  <pic:nvPicPr>
+                    <pic:cNvPr id="3" name="Casos de uso.png"/>
+                    <pic:cNvPicPr/>
+                  </pic:nvPicPr>
+                  <pic:blipFill>
+                    <a:blip r:embed="rId10">
+                      <a:extLst>
+                        <a:ext uri="{28A0092B-C50C-407E-A947-70E740481C1C}">
+                          <a14:useLocalDpi xmlns:a14="http://schemas.microsoft.com/office/drawing/2010/main" val="0"/>
+                        </a:ext>
+                      </a:extLst>
+                    </a:blip>
+                    <a:stretch>
+                      <a:fillRect/>
+                    </a:stretch>
+                  </pic:blipFill>
+                  <pic:spPr>
+                    <a:xfrm>
+                      <a:off x="0" y="0"/>
+                      <a:ext cx="5943600" cy="6284595"/>
+                    </a:xfrm>
+                    <a:prstGeom prst="rect">
+                      <a:avLst/>
+                    </a:prstGeom>
+                  </pic:spPr>
+                </pic:pic>
+              </a:graphicData>
+            </a:graphic>
+          </wp:inline>
+        </w:drawing>
+      </w:r>
+      <w:bookmarkStart w:id="0" w:name="_GoBack"/>
+      <w:bookmarkEnd w:id="0"/>
+    </w:p>
+    <w:p>
+      <w:pPr>
         <w:numPr>
           <w:ilvl w:val="1"/>
           <w:numId w:val="22"/>
@@ -1189,6 +1271,7 @@
           <w:noProof/>
           <w:lang w:val="es-ES"/>
         </w:rPr>
+        <w:lastRenderedPageBreak/>
         <w:t xml:space="preserve">Modelo del </w:t>
       </w:r>
       <w:r>
@@ -1492,7 +1575,6 @@
           <w:noProof/>
           <w:lang w:val="es-ES"/>
         </w:rPr>
-        <w:lastRenderedPageBreak/>
         <w:t xml:space="preserve">Participantes (asignación de </w:t>
       </w:r>
       <w:r>
@@ -1587,6 +1669,7 @@
           <w:noProof/>
           <w:lang w:val="es-ES"/>
         </w:rPr>
+        <w:lastRenderedPageBreak/>
         <w:t>Integración con otras Aplicaciones</w:t>
       </w:r>
     </w:p>
@@ -3946,7 +4029,7 @@
 </file>
 
 <file path=customXml/itemProps2.xml><?xml version="1.0" encoding="utf-8"?>
-<ds:datastoreItem xmlns:ds="http://schemas.openxmlformats.org/officeDocument/2006/customXml" ds:itemID="{CC6F16E8-38B1-49F0-8444-A8AA8962F638}">
+<ds:datastoreItem xmlns:ds="http://schemas.openxmlformats.org/officeDocument/2006/customXml" ds:itemID="{CD8E639A-61EE-4F18-AE71-FB7BEC7F23DE}">
   <ds:schemaRefs>
     <ds:schemaRef ds:uri="http://schemas.openxmlformats.org/officeDocument/2006/bibliography"/>
   </ds:schemaRefs>

</xml_diff>

<commit_message>
Agregamos listado de historia de usuario
</commit_message>
<xml_diff>
--- a/Proyecto Solución Mínima Viable.docx
+++ b/Proyecto Solución Mínima Viable.docx
@@ -1,6 +1,6 @@
 
 <file path=word/document.xml><?xml version="1.0" encoding="utf-8"?>
-<w:document xmlns:wpc="http://schemas.microsoft.com/office/word/2010/wordprocessingCanvas" xmlns:cx="http://schemas.microsoft.com/office/drawing/2014/chartex" xmlns:cx1="http://schemas.microsoft.com/office/drawing/2015/9/8/chartex" xmlns:cx2="http://schemas.microsoft.com/office/drawing/2015/10/21/chartex" xmlns:cx3="http://schemas.microsoft.com/office/drawing/2016/5/9/chartex" xmlns:cx4="http://schemas.microsoft.com/office/drawing/2016/5/10/chartex" xmlns:cx5="http://schemas.microsoft.com/office/drawing/2016/5/11/chartex" xmlns:cx6="http://schemas.microsoft.com/office/drawing/2016/5/12/chartex" xmlns:cx7="http://schemas.microsoft.com/office/drawing/2016/5/13/chartex" xmlns:cx8="http://schemas.microsoft.com/office/drawing/2016/5/14/chartex" xmlns:mc="http://schemas.openxmlformats.org/markup-compatibility/2006" xmlns:aink="http://schemas.microsoft.com/office/drawing/2016/ink" xmlns:am3d="http://schemas.microsoft.com/office/drawing/2017/model3d" xmlns:o="urn:schemas-microsoft-com:office:office" xmlns:r="http://schemas.openxmlformats.org/officeDocument/2006/relationships" xmlns:m="http://schemas.openxmlformats.org/officeDocument/2006/math" xmlns:v="urn:schemas-microsoft-com:vml" xmlns:wp14="http://schemas.microsoft.com/office/word/2010/wordprocessingDrawing" xmlns:wp="http://schemas.openxmlformats.org/drawingml/2006/wordprocessingDrawing" xmlns:w10="urn:schemas-microsoft-com:office:word" xmlns:w="http://schemas.openxmlformats.org/wordprocessingml/2006/main" xmlns:w14="http://schemas.microsoft.com/office/word/2010/wordml" xmlns:w15="http://schemas.microsoft.com/office/word/2012/wordml" xmlns:w16cid="http://schemas.microsoft.com/office/word/2016/wordml/cid" xmlns:w16se="http://schemas.microsoft.com/office/word/2015/wordml/symex" xmlns:wpg="http://schemas.microsoft.com/office/word/2010/wordprocessingGroup" xmlns:wpi="http://schemas.microsoft.com/office/word/2010/wordprocessingInk" xmlns:wne="http://schemas.microsoft.com/office/word/2006/wordml" xmlns:wps="http://schemas.microsoft.com/office/word/2010/wordprocessingShape" mc:Ignorable="w14 w15 w16se w16cid wp14">
+<w:document xmlns:wpc="http://schemas.microsoft.com/office/word/2010/wordprocessingCanvas" xmlns:cx="http://schemas.microsoft.com/office/drawing/2014/chartex" xmlns:mc="http://schemas.openxmlformats.org/markup-compatibility/2006" xmlns:o="urn:schemas-microsoft-com:office:office" xmlns:r="http://schemas.openxmlformats.org/officeDocument/2006/relationships" xmlns:m="http://schemas.openxmlformats.org/officeDocument/2006/math" xmlns:v="urn:schemas-microsoft-com:vml" xmlns:wp14="http://schemas.microsoft.com/office/word/2010/wordprocessingDrawing" xmlns:wp="http://schemas.openxmlformats.org/drawingml/2006/wordprocessingDrawing" xmlns:w10="urn:schemas-microsoft-com:office:word" xmlns:w="http://schemas.openxmlformats.org/wordprocessingml/2006/main" xmlns:w14="http://schemas.microsoft.com/office/word/2010/wordml" xmlns:w15="http://schemas.microsoft.com/office/word/2012/wordml" xmlns:w16se="http://schemas.microsoft.com/office/word/2015/wordml/symex" xmlns:wpg="http://schemas.microsoft.com/office/word/2010/wordprocessingGroup" xmlns:wpi="http://schemas.microsoft.com/office/word/2010/wordprocessingInk" xmlns:wne="http://schemas.microsoft.com/office/word/2006/wordml" xmlns:wps="http://schemas.microsoft.com/office/word/2010/wordprocessingShape" mc:Ignorable="w14 w15 w16se wp14">
   <w:body>
     <w:p>
       <w:pPr>
@@ -986,7 +986,7 @@
       <w:r>
         <w:rPr>
           <w:noProof/>
-          <w:lang w:val="es-ES"/>
+          <w:lang w:eastAsia="en-US"/>
         </w:rPr>
         <w:drawing>
           <wp:inline distT="0" distB="0" distL="0" distR="0" wp14:anchorId="4F994B64" wp14:editId="6C920692">
@@ -1087,6 +1087,2954 @@
         <w:t>Historias de Usuario</w:t>
       </w:r>
     </w:p>
+    <w:p/>
+    <w:tbl>
+      <w:tblPr>
+        <w:tblW w:w="9135" w:type="dxa"/>
+        <w:tblInd w:w="-5" w:type="dxa"/>
+        <w:tblBorders>
+          <w:top w:val="single" w:sz="4" w:space="0" w:color="000000"/>
+          <w:left w:val="single" w:sz="4" w:space="0" w:color="000000"/>
+          <w:bottom w:val="single" w:sz="4" w:space="0" w:color="000000"/>
+          <w:right w:val="single" w:sz="4" w:space="0" w:color="000000"/>
+          <w:insideH w:val="single" w:sz="4" w:space="0" w:color="000000"/>
+          <w:insideV w:val="single" w:sz="4" w:space="0" w:color="000000"/>
+        </w:tblBorders>
+        <w:tblLayout w:type="fixed"/>
+        <w:tblLook w:val="0000" w:firstRow="0" w:lastRow="0" w:firstColumn="0" w:lastColumn="0" w:noHBand="0" w:noVBand="0"/>
+      </w:tblPr>
+      <w:tblGrid>
+        <w:gridCol w:w="3090"/>
+        <w:gridCol w:w="6045"/>
+      </w:tblGrid>
+      <w:tr>
+        <w:trPr>
+          <w:trHeight w:val="375"/>
+        </w:trPr>
+        <w:tc>
+          <w:tcPr>
+            <w:tcW w:w="9135" w:type="dxa"/>
+            <w:gridSpan w:val="2"/>
+            <w:shd w:val="clear" w:color="auto" w:fill="C5E0B3"/>
+          </w:tcPr>
+          <w:p>
+            <w:pPr>
+              <w:jc w:val="center"/>
+              <w:rPr>
+                <w:b/>
+              </w:rPr>
+            </w:pPr>
+            <w:r>
+              <w:rPr>
+                <w:b/>
+              </w:rPr>
+              <w:t>Historia de usuario</w:t>
+            </w:r>
+          </w:p>
+        </w:tc>
+      </w:tr>
+      <w:tr>
+        <w:trPr>
+          <w:trHeight w:val="495"/>
+        </w:trPr>
+        <w:tc>
+          <w:tcPr>
+            <w:tcW w:w="3090" w:type="dxa"/>
+          </w:tcPr>
+          <w:p>
+            <w:r>
+              <w:rPr>
+                <w:b/>
+              </w:rPr>
+              <w:t>Número:</w:t>
+            </w:r>
+            <w:r>
+              <w:t xml:space="preserve"> 1</w:t>
+            </w:r>
+          </w:p>
+        </w:tc>
+        <w:tc>
+          <w:tcPr>
+            <w:tcW w:w="6045" w:type="dxa"/>
+          </w:tcPr>
+          <w:p>
+            <w:r>
+              <w:rPr>
+                <w:b/>
+              </w:rPr>
+              <w:t>Usuario:</w:t>
+            </w:r>
+            <w:r>
+              <w:t xml:space="preserve"> Administrador</w:t>
+            </w:r>
+          </w:p>
+        </w:tc>
+      </w:tr>
+      <w:tr>
+        <w:trPr>
+          <w:trHeight w:val="453"/>
+        </w:trPr>
+        <w:tc>
+          <w:tcPr>
+            <w:tcW w:w="9135" w:type="dxa"/>
+            <w:gridSpan w:val="2"/>
+          </w:tcPr>
+          <w:p>
+            <w:pPr>
+              <w:rPr>
+                <w:lang w:val="es-CO"/>
+              </w:rPr>
+            </w:pPr>
+            <w:r>
+              <w:rPr>
+                <w:b/>
+                <w:lang w:val="es-CO"/>
+              </w:rPr>
+              <w:t>Nombre de historia:</w:t>
+            </w:r>
+            <w:r>
+              <w:rPr>
+                <w:lang w:val="es-CO"/>
+              </w:rPr>
+              <w:t xml:space="preserve"> Crear usuario</w:t>
+            </w:r>
+          </w:p>
+        </w:tc>
+      </w:tr>
+      <w:tr>
+        <w:trPr>
+          <w:trHeight w:val="1267"/>
+        </w:trPr>
+        <w:tc>
+          <w:tcPr>
+            <w:tcW w:w="9135" w:type="dxa"/>
+            <w:gridSpan w:val="2"/>
+          </w:tcPr>
+          <w:p>
+            <w:pPr>
+              <w:rPr>
+                <w:lang w:val="es-CO"/>
+              </w:rPr>
+            </w:pPr>
+            <w:r>
+              <w:rPr>
+                <w:b/>
+                <w:lang w:val="es-CO"/>
+              </w:rPr>
+              <w:t>Descripción:</w:t>
+            </w:r>
+            <w:r>
+              <w:rPr>
+                <w:lang w:val="es-CO"/>
+              </w:rPr>
+              <w:t xml:space="preserve"> Con una información dada el administrador puede crear usuarios (profesores, estudiantes y egresados) a través de un formulario con los campos nombre, tipo y número de documento, nacionalidad, fecha de nacimiento, historia médica, estado de la calidad de estudiante o profesor, programa curricular o facultad en el caso de profesores e información extra como cursos, estudios profesionales, experiencia en trabajo e investigación, entre otras...</w:t>
+            </w:r>
+          </w:p>
+        </w:tc>
+      </w:tr>
+      <w:tr>
+        <w:trPr>
+          <w:trHeight w:val="1271"/>
+        </w:trPr>
+        <w:tc>
+          <w:tcPr>
+            <w:tcW w:w="9135" w:type="dxa"/>
+            <w:gridSpan w:val="2"/>
+          </w:tcPr>
+          <w:p>
+            <w:pPr>
+              <w:rPr>
+                <w:lang w:val="es-CO"/>
+              </w:rPr>
+            </w:pPr>
+            <w:r>
+              <w:rPr>
+                <w:b/>
+                <w:lang w:val="es-CO"/>
+              </w:rPr>
+              <w:t>Criterios de aceptación:</w:t>
+            </w:r>
+            <w:r>
+              <w:rPr>
+                <w:lang w:val="es-CO"/>
+              </w:rPr>
+              <w:t xml:space="preserve"> Cada campo debe tener el formato de dato correcto, los campos nombre, fecha de nacimiento, y programa curricular son obligatorios y el usuario no podrá ser creado sin rellenar estos campos, en la información “otros” se puede incluir cualquier tipo de archivo hasta un límite </w:t>
+            </w:r>
+            <w:r>
+              <w:rPr>
+                <w:b/>
+                <w:lang w:val="es-CO"/>
+              </w:rPr>
+              <w:t>x</w:t>
+            </w:r>
+            <w:r>
+              <w:rPr>
+                <w:lang w:val="es-CO"/>
+              </w:rPr>
+              <w:t xml:space="preserve"> de memoria.</w:t>
+            </w:r>
+          </w:p>
+        </w:tc>
+      </w:tr>
+    </w:tbl>
+    <w:p>
+      <w:pPr>
+        <w:rPr>
+          <w:lang w:val="es-CO"/>
+        </w:rPr>
+      </w:pPr>
+    </w:p>
+    <w:tbl>
+      <w:tblPr>
+        <w:tblW w:w="9135" w:type="dxa"/>
+        <w:tblInd w:w="-5" w:type="dxa"/>
+        <w:tblBorders>
+          <w:top w:val="single" w:sz="4" w:space="0" w:color="000000"/>
+          <w:left w:val="single" w:sz="4" w:space="0" w:color="000000"/>
+          <w:bottom w:val="single" w:sz="4" w:space="0" w:color="000000"/>
+          <w:right w:val="single" w:sz="4" w:space="0" w:color="000000"/>
+          <w:insideH w:val="single" w:sz="4" w:space="0" w:color="000000"/>
+          <w:insideV w:val="single" w:sz="4" w:space="0" w:color="000000"/>
+        </w:tblBorders>
+        <w:tblLayout w:type="fixed"/>
+        <w:tblLook w:val="0000" w:firstRow="0" w:lastRow="0" w:firstColumn="0" w:lastColumn="0" w:noHBand="0" w:noVBand="0"/>
+      </w:tblPr>
+      <w:tblGrid>
+        <w:gridCol w:w="3090"/>
+        <w:gridCol w:w="6045"/>
+      </w:tblGrid>
+      <w:tr>
+        <w:trPr>
+          <w:trHeight w:val="375"/>
+        </w:trPr>
+        <w:tc>
+          <w:tcPr>
+            <w:tcW w:w="9135" w:type="dxa"/>
+            <w:gridSpan w:val="2"/>
+            <w:shd w:val="clear" w:color="auto" w:fill="C5E0B3"/>
+          </w:tcPr>
+          <w:p>
+            <w:pPr>
+              <w:jc w:val="center"/>
+              <w:rPr>
+                <w:b/>
+              </w:rPr>
+            </w:pPr>
+            <w:r>
+              <w:rPr>
+                <w:b/>
+              </w:rPr>
+              <w:t>Historia de usuario</w:t>
+            </w:r>
+          </w:p>
+        </w:tc>
+      </w:tr>
+      <w:tr>
+        <w:trPr>
+          <w:trHeight w:val="495"/>
+        </w:trPr>
+        <w:tc>
+          <w:tcPr>
+            <w:tcW w:w="3090" w:type="dxa"/>
+          </w:tcPr>
+          <w:p>
+            <w:r>
+              <w:rPr>
+                <w:b/>
+              </w:rPr>
+              <w:t>Número:</w:t>
+            </w:r>
+            <w:r>
+              <w:t xml:space="preserve"> 2</w:t>
+            </w:r>
+          </w:p>
+        </w:tc>
+        <w:tc>
+          <w:tcPr>
+            <w:tcW w:w="6045" w:type="dxa"/>
+          </w:tcPr>
+          <w:p>
+            <w:r>
+              <w:rPr>
+                <w:b/>
+              </w:rPr>
+              <w:t>Usuario:</w:t>
+            </w:r>
+            <w:r>
+              <w:t xml:space="preserve"> Todos los usuarios</w:t>
+            </w:r>
+          </w:p>
+        </w:tc>
+      </w:tr>
+      <w:tr>
+        <w:trPr>
+          <w:trHeight w:val="453"/>
+        </w:trPr>
+        <w:tc>
+          <w:tcPr>
+            <w:tcW w:w="9135" w:type="dxa"/>
+            <w:gridSpan w:val="2"/>
+          </w:tcPr>
+          <w:p>
+            <w:pPr>
+              <w:rPr>
+                <w:lang w:val="es-CO"/>
+              </w:rPr>
+            </w:pPr>
+            <w:r>
+              <w:rPr>
+                <w:b/>
+                <w:lang w:val="es-CO"/>
+              </w:rPr>
+              <w:t>Nombre de historia:</w:t>
+            </w:r>
+            <w:r>
+              <w:rPr>
+                <w:lang w:val="es-CO"/>
+              </w:rPr>
+              <w:t xml:space="preserve"> Inicio de sesión</w:t>
+            </w:r>
+          </w:p>
+        </w:tc>
+      </w:tr>
+      <w:tr>
+        <w:trPr>
+          <w:trHeight w:val="1267"/>
+        </w:trPr>
+        <w:tc>
+          <w:tcPr>
+            <w:tcW w:w="9135" w:type="dxa"/>
+            <w:gridSpan w:val="2"/>
+          </w:tcPr>
+          <w:p>
+            <w:pPr>
+              <w:rPr>
+                <w:lang w:val="es-CO"/>
+              </w:rPr>
+            </w:pPr>
+            <w:r>
+              <w:rPr>
+                <w:b/>
+                <w:lang w:val="es-CO"/>
+              </w:rPr>
+              <w:t>Descripción:</w:t>
+            </w:r>
+            <w:r>
+              <w:rPr>
+                <w:lang w:val="es-CO"/>
+              </w:rPr>
+              <w:t xml:space="preserve"> A través de un formulario el usuario podrá acceder a la plataforma con su usuario institucional y contraseña. </w:t>
+            </w:r>
+          </w:p>
+        </w:tc>
+      </w:tr>
+      <w:tr>
+        <w:trPr>
+          <w:trHeight w:val="1271"/>
+        </w:trPr>
+        <w:tc>
+          <w:tcPr>
+            <w:tcW w:w="9135" w:type="dxa"/>
+            <w:gridSpan w:val="2"/>
+          </w:tcPr>
+          <w:p>
+            <w:pPr>
+              <w:rPr>
+                <w:lang w:val="es-CO"/>
+              </w:rPr>
+            </w:pPr>
+            <w:r>
+              <w:rPr>
+                <w:b/>
+                <w:lang w:val="es-CO"/>
+              </w:rPr>
+              <w:t>Criterios de aceptación:</w:t>
+            </w:r>
+            <w:r>
+              <w:rPr>
+                <w:lang w:val="es-CO"/>
+              </w:rPr>
+              <w:t xml:space="preserve"> Formato correcto de ambos campos y botón de validación del usuario.</w:t>
+            </w:r>
+          </w:p>
+        </w:tc>
+      </w:tr>
+    </w:tbl>
+    <w:p>
+      <w:pPr>
+        <w:pStyle w:val="Prrafodelista"/>
+        <w:ind w:left="360"/>
+        <w:rPr>
+          <w:lang w:val="es-CO"/>
+        </w:rPr>
+      </w:pPr>
+    </w:p>
+    <w:p>
+      <w:pPr>
+        <w:pStyle w:val="Prrafodelista"/>
+        <w:ind w:left="360"/>
+        <w:rPr>
+          <w:lang w:val="es-CO"/>
+        </w:rPr>
+      </w:pPr>
+    </w:p>
+    <w:p>
+      <w:pPr>
+        <w:pStyle w:val="Prrafodelista"/>
+        <w:ind w:left="360"/>
+        <w:rPr>
+          <w:lang w:val="es-CO"/>
+        </w:rPr>
+      </w:pPr>
+    </w:p>
+    <w:p>
+      <w:pPr>
+        <w:pStyle w:val="Prrafodelista"/>
+        <w:ind w:left="360"/>
+        <w:rPr>
+          <w:lang w:val="es-CO"/>
+        </w:rPr>
+      </w:pPr>
+    </w:p>
+    <w:p>
+      <w:pPr>
+        <w:pStyle w:val="Prrafodelista"/>
+        <w:ind w:left="360"/>
+        <w:rPr>
+          <w:lang w:val="es-CO"/>
+        </w:rPr>
+      </w:pPr>
+    </w:p>
+    <w:p>
+      <w:pPr>
+        <w:pStyle w:val="Prrafodelista"/>
+        <w:ind w:left="360"/>
+        <w:rPr>
+          <w:lang w:val="es-CO"/>
+        </w:rPr>
+      </w:pPr>
+    </w:p>
+    <w:p>
+      <w:pPr>
+        <w:pStyle w:val="Prrafodelista"/>
+        <w:ind w:left="360"/>
+        <w:rPr>
+          <w:lang w:val="es-CO"/>
+        </w:rPr>
+      </w:pPr>
+    </w:p>
+    <w:tbl>
+      <w:tblPr>
+        <w:tblW w:w="9135" w:type="dxa"/>
+        <w:tblInd w:w="-5" w:type="dxa"/>
+        <w:tblBorders>
+          <w:top w:val="single" w:sz="4" w:space="0" w:color="000000"/>
+          <w:left w:val="single" w:sz="4" w:space="0" w:color="000000"/>
+          <w:bottom w:val="single" w:sz="4" w:space="0" w:color="000000"/>
+          <w:right w:val="single" w:sz="4" w:space="0" w:color="000000"/>
+          <w:insideH w:val="single" w:sz="4" w:space="0" w:color="000000"/>
+          <w:insideV w:val="single" w:sz="4" w:space="0" w:color="000000"/>
+        </w:tblBorders>
+        <w:tblLayout w:type="fixed"/>
+        <w:tblLook w:val="0000" w:firstRow="0" w:lastRow="0" w:firstColumn="0" w:lastColumn="0" w:noHBand="0" w:noVBand="0"/>
+      </w:tblPr>
+      <w:tblGrid>
+        <w:gridCol w:w="3090"/>
+        <w:gridCol w:w="6045"/>
+      </w:tblGrid>
+      <w:tr>
+        <w:trPr>
+          <w:trHeight w:val="375"/>
+        </w:trPr>
+        <w:tc>
+          <w:tcPr>
+            <w:tcW w:w="9135" w:type="dxa"/>
+            <w:gridSpan w:val="2"/>
+            <w:shd w:val="clear" w:color="auto" w:fill="C5E0B3"/>
+          </w:tcPr>
+          <w:p>
+            <w:pPr>
+              <w:jc w:val="center"/>
+              <w:rPr>
+                <w:b/>
+              </w:rPr>
+            </w:pPr>
+            <w:r>
+              <w:rPr>
+                <w:b/>
+              </w:rPr>
+              <w:lastRenderedPageBreak/>
+              <w:t>Historia de usuario</w:t>
+            </w:r>
+          </w:p>
+        </w:tc>
+      </w:tr>
+      <w:tr>
+        <w:trPr>
+          <w:trHeight w:val="495"/>
+        </w:trPr>
+        <w:tc>
+          <w:tcPr>
+            <w:tcW w:w="3090" w:type="dxa"/>
+          </w:tcPr>
+          <w:p>
+            <w:r>
+              <w:rPr>
+                <w:b/>
+              </w:rPr>
+              <w:t>Número:</w:t>
+            </w:r>
+            <w:r>
+              <w:t xml:space="preserve"> 3</w:t>
+            </w:r>
+          </w:p>
+        </w:tc>
+        <w:tc>
+          <w:tcPr>
+            <w:tcW w:w="6045" w:type="dxa"/>
+          </w:tcPr>
+          <w:p>
+            <w:r>
+              <w:rPr>
+                <w:b/>
+              </w:rPr>
+              <w:t>Usuario:</w:t>
+            </w:r>
+            <w:r>
+              <w:t xml:space="preserve"> Administrador</w:t>
+            </w:r>
+          </w:p>
+        </w:tc>
+      </w:tr>
+      <w:tr>
+        <w:trPr>
+          <w:trHeight w:val="453"/>
+        </w:trPr>
+        <w:tc>
+          <w:tcPr>
+            <w:tcW w:w="9135" w:type="dxa"/>
+            <w:gridSpan w:val="2"/>
+          </w:tcPr>
+          <w:p>
+            <w:pPr>
+              <w:rPr>
+                <w:lang w:val="es-CO"/>
+              </w:rPr>
+            </w:pPr>
+            <w:r>
+              <w:rPr>
+                <w:b/>
+                <w:lang w:val="es-CO"/>
+              </w:rPr>
+              <w:t>Nombre de historia:</w:t>
+            </w:r>
+            <w:r>
+              <w:rPr>
+                <w:lang w:val="es-CO"/>
+              </w:rPr>
+              <w:t xml:space="preserve"> Modificar usuario</w:t>
+            </w:r>
+          </w:p>
+        </w:tc>
+      </w:tr>
+      <w:tr>
+        <w:trPr>
+          <w:trHeight w:val="1267"/>
+        </w:trPr>
+        <w:tc>
+          <w:tcPr>
+            <w:tcW w:w="9135" w:type="dxa"/>
+            <w:gridSpan w:val="2"/>
+          </w:tcPr>
+          <w:p>
+            <w:pPr>
+              <w:rPr>
+                <w:lang w:val="es-CO"/>
+              </w:rPr>
+            </w:pPr>
+            <w:r>
+              <w:rPr>
+                <w:b/>
+                <w:lang w:val="es-CO"/>
+              </w:rPr>
+              <w:t>Descripción:</w:t>
+            </w:r>
+            <w:r>
+              <w:rPr>
+                <w:lang w:val="es-CO"/>
+              </w:rPr>
+              <w:t xml:space="preserve"> El administrador podrá cambiar el estado de la calidad de estudiante o profesor a activo, inactivo o dado de baja.</w:t>
+            </w:r>
+          </w:p>
+        </w:tc>
+      </w:tr>
+      <w:tr>
+        <w:trPr>
+          <w:trHeight w:val="1271"/>
+        </w:trPr>
+        <w:tc>
+          <w:tcPr>
+            <w:tcW w:w="9135" w:type="dxa"/>
+            <w:gridSpan w:val="2"/>
+          </w:tcPr>
+          <w:p>
+            <w:pPr>
+              <w:rPr>
+                <w:lang w:val="es-CO"/>
+              </w:rPr>
+            </w:pPr>
+            <w:r>
+              <w:rPr>
+                <w:b/>
+                <w:lang w:val="es-CO"/>
+              </w:rPr>
+              <w:t>Criterios de aceptación:</w:t>
+            </w:r>
+            <w:r>
+              <w:rPr>
+                <w:lang w:val="es-CO"/>
+              </w:rPr>
+              <w:t xml:space="preserve"> se muestra un formulario que debe tener checkbox y sólo se puede escoger una de las tres opciones.</w:t>
+            </w:r>
+          </w:p>
+        </w:tc>
+      </w:tr>
+    </w:tbl>
+    <w:p>
+      <w:pPr>
+        <w:pStyle w:val="Prrafodelista"/>
+        <w:ind w:left="360"/>
+        <w:rPr>
+          <w:lang w:val="es-CO"/>
+        </w:rPr>
+      </w:pPr>
+      <w:bookmarkStart w:id="0" w:name="_gjdgxs" w:colFirst="0" w:colLast="0"/>
+      <w:bookmarkEnd w:id="0"/>
+    </w:p>
+    <w:tbl>
+      <w:tblPr>
+        <w:tblW w:w="9135" w:type="dxa"/>
+        <w:tblInd w:w="-5" w:type="dxa"/>
+        <w:tblBorders>
+          <w:top w:val="single" w:sz="4" w:space="0" w:color="000000"/>
+          <w:left w:val="single" w:sz="4" w:space="0" w:color="000000"/>
+          <w:bottom w:val="single" w:sz="4" w:space="0" w:color="000000"/>
+          <w:right w:val="single" w:sz="4" w:space="0" w:color="000000"/>
+          <w:insideH w:val="single" w:sz="4" w:space="0" w:color="000000"/>
+          <w:insideV w:val="single" w:sz="4" w:space="0" w:color="000000"/>
+        </w:tblBorders>
+        <w:tblLayout w:type="fixed"/>
+        <w:tblLook w:val="0000" w:firstRow="0" w:lastRow="0" w:firstColumn="0" w:lastColumn="0" w:noHBand="0" w:noVBand="0"/>
+      </w:tblPr>
+      <w:tblGrid>
+        <w:gridCol w:w="3090"/>
+        <w:gridCol w:w="6045"/>
+      </w:tblGrid>
+      <w:tr>
+        <w:trPr>
+          <w:trHeight w:val="375"/>
+        </w:trPr>
+        <w:tc>
+          <w:tcPr>
+            <w:tcW w:w="9135" w:type="dxa"/>
+            <w:gridSpan w:val="2"/>
+            <w:shd w:val="clear" w:color="auto" w:fill="C5E0B3"/>
+          </w:tcPr>
+          <w:p>
+            <w:pPr>
+              <w:jc w:val="center"/>
+              <w:rPr>
+                <w:b/>
+              </w:rPr>
+            </w:pPr>
+            <w:r>
+              <w:rPr>
+                <w:b/>
+              </w:rPr>
+              <w:t>Historia de usuario</w:t>
+            </w:r>
+          </w:p>
+        </w:tc>
+      </w:tr>
+      <w:tr>
+        <w:trPr>
+          <w:trHeight w:val="495"/>
+        </w:trPr>
+        <w:tc>
+          <w:tcPr>
+            <w:tcW w:w="3090" w:type="dxa"/>
+          </w:tcPr>
+          <w:p>
+            <w:r>
+              <w:rPr>
+                <w:b/>
+              </w:rPr>
+              <w:t>Número:</w:t>
+            </w:r>
+            <w:r>
+              <w:t xml:space="preserve"> 4</w:t>
+            </w:r>
+          </w:p>
+        </w:tc>
+        <w:tc>
+          <w:tcPr>
+            <w:tcW w:w="6045" w:type="dxa"/>
+          </w:tcPr>
+          <w:p>
+            <w:r>
+              <w:rPr>
+                <w:b/>
+              </w:rPr>
+              <w:t>Usuario:</w:t>
+            </w:r>
+            <w:r>
+              <w:t xml:space="preserve"> Estudiante</w:t>
+            </w:r>
+          </w:p>
+        </w:tc>
+      </w:tr>
+      <w:tr>
+        <w:trPr>
+          <w:trHeight w:val="453"/>
+        </w:trPr>
+        <w:tc>
+          <w:tcPr>
+            <w:tcW w:w="9135" w:type="dxa"/>
+            <w:gridSpan w:val="2"/>
+          </w:tcPr>
+          <w:p>
+            <w:pPr>
+              <w:rPr>
+                <w:lang w:val="es-CO"/>
+              </w:rPr>
+            </w:pPr>
+            <w:r>
+              <w:rPr>
+                <w:b/>
+                <w:lang w:val="es-CO"/>
+              </w:rPr>
+              <w:t>Nombre de historia:</w:t>
+            </w:r>
+            <w:r>
+              <w:rPr>
+                <w:lang w:val="es-CO"/>
+              </w:rPr>
+              <w:t xml:space="preserve"> Modificar hoja de vida</w:t>
+            </w:r>
+          </w:p>
+        </w:tc>
+      </w:tr>
+      <w:tr>
+        <w:trPr>
+          <w:trHeight w:val="1267"/>
+        </w:trPr>
+        <w:tc>
+          <w:tcPr>
+            <w:tcW w:w="9135" w:type="dxa"/>
+            <w:gridSpan w:val="2"/>
+          </w:tcPr>
+          <w:p>
+            <w:pPr>
+              <w:rPr>
+                <w:lang w:val="es-CO"/>
+              </w:rPr>
+            </w:pPr>
+            <w:r>
+              <w:rPr>
+                <w:b/>
+                <w:lang w:val="es-CO"/>
+              </w:rPr>
+              <w:t>Descripción:</w:t>
+            </w:r>
+            <w:r>
+              <w:rPr>
+                <w:lang w:val="es-CO"/>
+              </w:rPr>
+              <w:t xml:space="preserve"> El estudiante podrá incluir en un formulario los cursos, estudios profesionales, experiencia en trabajo e investigación, entre otras características que resaltan en su HV.</w:t>
+            </w:r>
+          </w:p>
+        </w:tc>
+      </w:tr>
+      <w:tr>
+        <w:trPr>
+          <w:trHeight w:val="1271"/>
+        </w:trPr>
+        <w:tc>
+          <w:tcPr>
+            <w:tcW w:w="9135" w:type="dxa"/>
+            <w:gridSpan w:val="2"/>
+          </w:tcPr>
+          <w:p>
+            <w:pPr>
+              <w:rPr>
+                <w:lang w:val="es-CO"/>
+              </w:rPr>
+            </w:pPr>
+            <w:r>
+              <w:rPr>
+                <w:b/>
+                <w:lang w:val="es-CO"/>
+              </w:rPr>
+              <w:t>Criterios de aceptación:</w:t>
+            </w:r>
+            <w:r>
+              <w:rPr>
+                <w:lang w:val="es-CO"/>
+              </w:rPr>
+              <w:t xml:space="preserve"> La hoja de vida tendrá por defecto la información básica del estudiante, el número de horas y las fechas deben tener un formato correcto, en la información “otros” se puede incluir cualquier tipo de archivo hasta un límite </w:t>
+            </w:r>
+            <w:r>
+              <w:rPr>
+                <w:b/>
+                <w:lang w:val="es-CO"/>
+              </w:rPr>
+              <w:t>x</w:t>
+            </w:r>
+            <w:r>
+              <w:rPr>
+                <w:lang w:val="es-CO"/>
+              </w:rPr>
+              <w:t xml:space="preserve"> de memoria.</w:t>
+            </w:r>
+          </w:p>
+        </w:tc>
+      </w:tr>
+    </w:tbl>
+    <w:p>
+      <w:pPr>
+        <w:pStyle w:val="Prrafodelista"/>
+        <w:ind w:left="360"/>
+        <w:rPr>
+          <w:lang w:val="es-CO"/>
+        </w:rPr>
+      </w:pPr>
+    </w:p>
+    <w:tbl>
+      <w:tblPr>
+        <w:tblW w:w="9135" w:type="dxa"/>
+        <w:tblInd w:w="-5" w:type="dxa"/>
+        <w:tblBorders>
+          <w:top w:val="single" w:sz="4" w:space="0" w:color="000000"/>
+          <w:left w:val="single" w:sz="4" w:space="0" w:color="000000"/>
+          <w:bottom w:val="single" w:sz="4" w:space="0" w:color="000000"/>
+          <w:right w:val="single" w:sz="4" w:space="0" w:color="000000"/>
+          <w:insideH w:val="single" w:sz="4" w:space="0" w:color="000000"/>
+          <w:insideV w:val="single" w:sz="4" w:space="0" w:color="000000"/>
+        </w:tblBorders>
+        <w:tblLayout w:type="fixed"/>
+        <w:tblLook w:val="0000" w:firstRow="0" w:lastRow="0" w:firstColumn="0" w:lastColumn="0" w:noHBand="0" w:noVBand="0"/>
+      </w:tblPr>
+      <w:tblGrid>
+        <w:gridCol w:w="3090"/>
+        <w:gridCol w:w="6045"/>
+      </w:tblGrid>
+      <w:tr>
+        <w:trPr>
+          <w:trHeight w:val="375"/>
+        </w:trPr>
+        <w:tc>
+          <w:tcPr>
+            <w:tcW w:w="9135" w:type="dxa"/>
+            <w:gridSpan w:val="2"/>
+            <w:shd w:val="clear" w:color="auto" w:fill="C5E0B3"/>
+          </w:tcPr>
+          <w:p>
+            <w:pPr>
+              <w:jc w:val="center"/>
+              <w:rPr>
+                <w:b/>
+              </w:rPr>
+            </w:pPr>
+            <w:r>
+              <w:rPr>
+                <w:b/>
+              </w:rPr>
+              <w:t>Historia de usuario</w:t>
+            </w:r>
+          </w:p>
+        </w:tc>
+      </w:tr>
+      <w:tr>
+        <w:trPr>
+          <w:trHeight w:val="495"/>
+        </w:trPr>
+        <w:tc>
+          <w:tcPr>
+            <w:tcW w:w="3090" w:type="dxa"/>
+          </w:tcPr>
+          <w:p>
+            <w:r>
+              <w:rPr>
+                <w:b/>
+              </w:rPr>
+              <w:t>Número:</w:t>
+            </w:r>
+            <w:r>
+              <w:t xml:space="preserve"> 5</w:t>
+            </w:r>
+          </w:p>
+        </w:tc>
+        <w:tc>
+          <w:tcPr>
+            <w:tcW w:w="6045" w:type="dxa"/>
+          </w:tcPr>
+          <w:p>
+            <w:r>
+              <w:rPr>
+                <w:b/>
+              </w:rPr>
+              <w:t>Usuario:</w:t>
+            </w:r>
+            <w:r>
+              <w:t xml:space="preserve"> Todos los usuarios</w:t>
+            </w:r>
+          </w:p>
+        </w:tc>
+      </w:tr>
+      <w:tr>
+        <w:trPr>
+          <w:trHeight w:val="453"/>
+        </w:trPr>
+        <w:tc>
+          <w:tcPr>
+            <w:tcW w:w="9135" w:type="dxa"/>
+            <w:gridSpan w:val="2"/>
+          </w:tcPr>
+          <w:p>
+            <w:pPr>
+              <w:rPr>
+                <w:lang w:val="es-CO"/>
+              </w:rPr>
+            </w:pPr>
+            <w:r>
+              <w:rPr>
+                <w:b/>
+                <w:lang w:val="es-CO"/>
+              </w:rPr>
+              <w:t>Nombre de historia:</w:t>
+            </w:r>
+            <w:r>
+              <w:rPr>
+                <w:lang w:val="es-CO"/>
+              </w:rPr>
+              <w:t xml:space="preserve"> Editar información básica</w:t>
+            </w:r>
+          </w:p>
+        </w:tc>
+      </w:tr>
+      <w:tr>
+        <w:trPr>
+          <w:trHeight w:val="1267"/>
+        </w:trPr>
+        <w:tc>
+          <w:tcPr>
+            <w:tcW w:w="9135" w:type="dxa"/>
+            <w:gridSpan w:val="2"/>
+          </w:tcPr>
+          <w:p>
+            <w:pPr>
+              <w:rPr>
+                <w:lang w:val="es-CO"/>
+              </w:rPr>
+            </w:pPr>
+            <w:r>
+              <w:rPr>
+                <w:b/>
+                <w:lang w:val="es-CO"/>
+              </w:rPr>
+              <w:t>Descripción:</w:t>
+            </w:r>
+            <w:r>
+              <w:rPr>
+                <w:lang w:val="es-CO"/>
+              </w:rPr>
+              <w:t xml:space="preserve"> A través de un formulario el usuario podrá solicitar a la administración que algunos campos de su información básica sean modificados.</w:t>
+            </w:r>
+          </w:p>
+        </w:tc>
+      </w:tr>
+      <w:tr>
+        <w:trPr>
+          <w:trHeight w:val="1271"/>
+        </w:trPr>
+        <w:tc>
+          <w:tcPr>
+            <w:tcW w:w="9135" w:type="dxa"/>
+            <w:gridSpan w:val="2"/>
+          </w:tcPr>
+          <w:p>
+            <w:pPr>
+              <w:rPr>
+                <w:lang w:val="es-CO"/>
+              </w:rPr>
+            </w:pPr>
+            <w:r>
+              <w:rPr>
+                <w:b/>
+                <w:lang w:val="es-CO"/>
+              </w:rPr>
+              <w:t>Criterios de aceptación:</w:t>
+            </w:r>
+            <w:r>
+              <w:rPr>
+                <w:lang w:val="es-CO"/>
+              </w:rPr>
+              <w:t xml:space="preserve"> Debe hacerse un sencillo formulario con los formatos correctos de texto, documento o fecha.</w:t>
+            </w:r>
+          </w:p>
+        </w:tc>
+      </w:tr>
+    </w:tbl>
+    <w:p>
+      <w:pPr>
+        <w:pStyle w:val="Prrafodelista"/>
+        <w:ind w:left="360"/>
+        <w:rPr>
+          <w:lang w:val="es-CO"/>
+        </w:rPr>
+      </w:pPr>
+    </w:p>
+    <w:tbl>
+      <w:tblPr>
+        <w:tblW w:w="9135" w:type="dxa"/>
+        <w:tblInd w:w="-5" w:type="dxa"/>
+        <w:tblBorders>
+          <w:top w:val="single" w:sz="4" w:space="0" w:color="000000"/>
+          <w:left w:val="single" w:sz="4" w:space="0" w:color="000000"/>
+          <w:bottom w:val="single" w:sz="4" w:space="0" w:color="000000"/>
+          <w:right w:val="single" w:sz="4" w:space="0" w:color="000000"/>
+          <w:insideH w:val="single" w:sz="4" w:space="0" w:color="000000"/>
+          <w:insideV w:val="single" w:sz="4" w:space="0" w:color="000000"/>
+        </w:tblBorders>
+        <w:tblLayout w:type="fixed"/>
+        <w:tblLook w:val="0000" w:firstRow="0" w:lastRow="0" w:firstColumn="0" w:lastColumn="0" w:noHBand="0" w:noVBand="0"/>
+      </w:tblPr>
+      <w:tblGrid>
+        <w:gridCol w:w="3090"/>
+        <w:gridCol w:w="6045"/>
+      </w:tblGrid>
+      <w:tr>
+        <w:trPr>
+          <w:trHeight w:val="375"/>
+        </w:trPr>
+        <w:tc>
+          <w:tcPr>
+            <w:tcW w:w="9135" w:type="dxa"/>
+            <w:gridSpan w:val="2"/>
+            <w:shd w:val="clear" w:color="auto" w:fill="C5E0B3"/>
+          </w:tcPr>
+          <w:p>
+            <w:pPr>
+              <w:jc w:val="center"/>
+              <w:rPr>
+                <w:b/>
+              </w:rPr>
+            </w:pPr>
+            <w:r>
+              <w:rPr>
+                <w:b/>
+              </w:rPr>
+              <w:t>Historia de usuario</w:t>
+            </w:r>
+          </w:p>
+        </w:tc>
+      </w:tr>
+      <w:tr>
+        <w:trPr>
+          <w:trHeight w:val="495"/>
+        </w:trPr>
+        <w:tc>
+          <w:tcPr>
+            <w:tcW w:w="3090" w:type="dxa"/>
+          </w:tcPr>
+          <w:p>
+            <w:r>
+              <w:rPr>
+                <w:b/>
+              </w:rPr>
+              <w:t>Número:</w:t>
+            </w:r>
+            <w:r>
+              <w:t xml:space="preserve"> 6</w:t>
+            </w:r>
+          </w:p>
+        </w:tc>
+        <w:tc>
+          <w:tcPr>
+            <w:tcW w:w="6045" w:type="dxa"/>
+          </w:tcPr>
+          <w:p>
+            <w:r>
+              <w:rPr>
+                <w:b/>
+              </w:rPr>
+              <w:t>Usuario:</w:t>
+            </w:r>
+            <w:r>
+              <w:t xml:space="preserve"> Profesor</w:t>
+            </w:r>
+          </w:p>
+        </w:tc>
+      </w:tr>
+      <w:tr>
+        <w:trPr>
+          <w:trHeight w:val="453"/>
+        </w:trPr>
+        <w:tc>
+          <w:tcPr>
+            <w:tcW w:w="9135" w:type="dxa"/>
+            <w:gridSpan w:val="2"/>
+          </w:tcPr>
+          <w:p>
+            <w:pPr>
+              <w:rPr>
+                <w:lang w:val="es-CO"/>
+              </w:rPr>
+            </w:pPr>
+            <w:r>
+              <w:rPr>
+                <w:b/>
+                <w:lang w:val="es-CO"/>
+              </w:rPr>
+              <w:t>Nombre de historia:</w:t>
+            </w:r>
+            <w:r>
+              <w:rPr>
+                <w:lang w:val="es-CO"/>
+              </w:rPr>
+              <w:t xml:space="preserve"> Crear oferta </w:t>
+            </w:r>
+          </w:p>
+        </w:tc>
+      </w:tr>
+      <w:tr>
+        <w:trPr>
+          <w:trHeight w:val="1267"/>
+        </w:trPr>
+        <w:tc>
+          <w:tcPr>
+            <w:tcW w:w="9135" w:type="dxa"/>
+            <w:gridSpan w:val="2"/>
+          </w:tcPr>
+          <w:p>
+            <w:pPr>
+              <w:rPr>
+                <w:lang w:val="es-CO"/>
+              </w:rPr>
+            </w:pPr>
+            <w:r>
+              <w:rPr>
+                <w:b/>
+                <w:lang w:val="es-CO"/>
+              </w:rPr>
+              <w:t>Descripción:</w:t>
+            </w:r>
+            <w:r>
+              <w:rPr>
+                <w:lang w:val="es-CO"/>
+              </w:rPr>
+              <w:t xml:space="preserve"> El profesor podrá crear una oferta laboral la cual es un formulario que contiene una nombre, descripción, código, a qué público (facultad o programa curricular específico) está dirigida la oferta y estado de la oferta.</w:t>
+            </w:r>
+          </w:p>
+        </w:tc>
+      </w:tr>
+      <w:tr>
+        <w:trPr>
+          <w:trHeight w:val="1271"/>
+        </w:trPr>
+        <w:tc>
+          <w:tcPr>
+            <w:tcW w:w="9135" w:type="dxa"/>
+            <w:gridSpan w:val="2"/>
+          </w:tcPr>
+          <w:p>
+            <w:pPr>
+              <w:rPr>
+                <w:lang w:val="es-CO"/>
+              </w:rPr>
+            </w:pPr>
+            <w:r>
+              <w:rPr>
+                <w:b/>
+                <w:lang w:val="es-CO"/>
+              </w:rPr>
+              <w:t>Criterios de aceptación:</w:t>
+            </w:r>
+            <w:r>
+              <w:rPr>
+                <w:lang w:val="es-CO"/>
+              </w:rPr>
+              <w:t xml:space="preserve"> El formato de la descripción es texto, el código es entero, debe haber una lista con las facultades y programas curriculares activos y el estado puede ser activo o inactivo.</w:t>
+            </w:r>
+          </w:p>
+        </w:tc>
+      </w:tr>
+    </w:tbl>
+    <w:p>
+      <w:pPr>
+        <w:pStyle w:val="Prrafodelista"/>
+        <w:ind w:left="360"/>
+        <w:rPr>
+          <w:lang w:val="es-CO"/>
+        </w:rPr>
+      </w:pPr>
+    </w:p>
+    <w:tbl>
+      <w:tblPr>
+        <w:tblW w:w="9135" w:type="dxa"/>
+        <w:tblInd w:w="-5" w:type="dxa"/>
+        <w:tblBorders>
+          <w:top w:val="single" w:sz="4" w:space="0" w:color="000000"/>
+          <w:left w:val="single" w:sz="4" w:space="0" w:color="000000"/>
+          <w:bottom w:val="single" w:sz="4" w:space="0" w:color="000000"/>
+          <w:right w:val="single" w:sz="4" w:space="0" w:color="000000"/>
+          <w:insideH w:val="single" w:sz="4" w:space="0" w:color="000000"/>
+          <w:insideV w:val="single" w:sz="4" w:space="0" w:color="000000"/>
+        </w:tblBorders>
+        <w:tblLayout w:type="fixed"/>
+        <w:tblLook w:val="0000" w:firstRow="0" w:lastRow="0" w:firstColumn="0" w:lastColumn="0" w:noHBand="0" w:noVBand="0"/>
+      </w:tblPr>
+      <w:tblGrid>
+        <w:gridCol w:w="3090"/>
+        <w:gridCol w:w="6045"/>
+      </w:tblGrid>
+      <w:tr>
+        <w:trPr>
+          <w:trHeight w:val="375"/>
+        </w:trPr>
+        <w:tc>
+          <w:tcPr>
+            <w:tcW w:w="9135" w:type="dxa"/>
+            <w:gridSpan w:val="2"/>
+            <w:shd w:val="clear" w:color="auto" w:fill="C5E0B3"/>
+          </w:tcPr>
+          <w:p>
+            <w:pPr>
+              <w:jc w:val="center"/>
+              <w:rPr>
+                <w:b/>
+              </w:rPr>
+            </w:pPr>
+            <w:r>
+              <w:rPr>
+                <w:b/>
+              </w:rPr>
+              <w:t>Historia de usuario</w:t>
+            </w:r>
+          </w:p>
+        </w:tc>
+      </w:tr>
+      <w:tr>
+        <w:trPr>
+          <w:trHeight w:val="495"/>
+        </w:trPr>
+        <w:tc>
+          <w:tcPr>
+            <w:tcW w:w="3090" w:type="dxa"/>
+          </w:tcPr>
+          <w:p>
+            <w:r>
+              <w:rPr>
+                <w:b/>
+              </w:rPr>
+              <w:t>Número:</w:t>
+            </w:r>
+            <w:r>
+              <w:t xml:space="preserve"> 7</w:t>
+            </w:r>
+          </w:p>
+        </w:tc>
+        <w:tc>
+          <w:tcPr>
+            <w:tcW w:w="6045" w:type="dxa"/>
+          </w:tcPr>
+          <w:p>
+            <w:r>
+              <w:rPr>
+                <w:b/>
+              </w:rPr>
+              <w:t>Usuario:</w:t>
+            </w:r>
+            <w:r>
+              <w:t xml:space="preserve"> Profesor</w:t>
+            </w:r>
+          </w:p>
+        </w:tc>
+      </w:tr>
+      <w:tr>
+        <w:trPr>
+          <w:trHeight w:val="453"/>
+        </w:trPr>
+        <w:tc>
+          <w:tcPr>
+            <w:tcW w:w="9135" w:type="dxa"/>
+            <w:gridSpan w:val="2"/>
+          </w:tcPr>
+          <w:p>
+            <w:pPr>
+              <w:rPr>
+                <w:lang w:val="es-CO"/>
+              </w:rPr>
+            </w:pPr>
+            <w:r>
+              <w:rPr>
+                <w:b/>
+                <w:lang w:val="es-CO"/>
+              </w:rPr>
+              <w:t>Nombre de historia:</w:t>
+            </w:r>
+            <w:r>
+              <w:rPr>
+                <w:lang w:val="es-CO"/>
+              </w:rPr>
+              <w:t xml:space="preserve"> Modificar oferta</w:t>
+            </w:r>
+          </w:p>
+        </w:tc>
+      </w:tr>
+      <w:tr>
+        <w:trPr>
+          <w:trHeight w:val="1267"/>
+        </w:trPr>
+        <w:tc>
+          <w:tcPr>
+            <w:tcW w:w="9135" w:type="dxa"/>
+            <w:gridSpan w:val="2"/>
+          </w:tcPr>
+          <w:p>
+            <w:pPr>
+              <w:rPr>
+                <w:lang w:val="es-CO"/>
+              </w:rPr>
+            </w:pPr>
+            <w:r>
+              <w:rPr>
+                <w:b/>
+                <w:lang w:val="es-CO"/>
+              </w:rPr>
+              <w:t>Descripción:</w:t>
+            </w:r>
+            <w:r>
+              <w:rPr>
+                <w:lang w:val="es-CO"/>
+              </w:rPr>
+              <w:t xml:space="preserve"> El profesor podrá corregir o agregar más información sobre la oferta y marcarla como activa o inactiva cuando desee.</w:t>
+            </w:r>
+          </w:p>
+        </w:tc>
+      </w:tr>
+      <w:tr>
+        <w:trPr>
+          <w:trHeight w:val="1271"/>
+        </w:trPr>
+        <w:tc>
+          <w:tcPr>
+            <w:tcW w:w="9135" w:type="dxa"/>
+            <w:gridSpan w:val="2"/>
+          </w:tcPr>
+          <w:p>
+            <w:pPr>
+              <w:rPr>
+                <w:lang w:val="es-CO"/>
+              </w:rPr>
+            </w:pPr>
+            <w:r>
+              <w:rPr>
+                <w:b/>
+                <w:lang w:val="es-CO"/>
+              </w:rPr>
+              <w:t>Criterios de aceptación:</w:t>
+            </w:r>
+            <w:r>
+              <w:rPr>
+                <w:lang w:val="es-CO"/>
+              </w:rPr>
+              <w:t xml:space="preserve"> Para definir el estado de la oferta, se deberá usar un botón y el texto abajo de este de acuerdo al estado de esta (activa/inactiva)</w:t>
+            </w:r>
+          </w:p>
+        </w:tc>
+      </w:tr>
+    </w:tbl>
+    <w:p>
+      <w:pPr>
+        <w:pStyle w:val="Prrafodelista"/>
+        <w:ind w:left="360"/>
+        <w:rPr>
+          <w:lang w:val="es-CO"/>
+        </w:rPr>
+      </w:pPr>
+    </w:p>
+    <w:p>
+      <w:pPr>
+        <w:pStyle w:val="Prrafodelista"/>
+        <w:ind w:left="360"/>
+        <w:rPr>
+          <w:lang w:val="es-CO"/>
+        </w:rPr>
+      </w:pPr>
+    </w:p>
+    <w:p>
+      <w:pPr>
+        <w:pStyle w:val="Prrafodelista"/>
+        <w:ind w:left="360"/>
+        <w:rPr>
+          <w:lang w:val="es-CO"/>
+        </w:rPr>
+      </w:pPr>
+    </w:p>
+    <w:p>
+      <w:pPr>
+        <w:pStyle w:val="Prrafodelista"/>
+        <w:ind w:left="360"/>
+        <w:rPr>
+          <w:lang w:val="es-CO"/>
+        </w:rPr>
+      </w:pPr>
+    </w:p>
+    <w:p>
+      <w:pPr>
+        <w:pStyle w:val="Prrafodelista"/>
+        <w:ind w:left="360"/>
+        <w:rPr>
+          <w:lang w:val="es-CO"/>
+        </w:rPr>
+      </w:pPr>
+    </w:p>
+    <w:p>
+      <w:pPr>
+        <w:pStyle w:val="Prrafodelista"/>
+        <w:ind w:left="360"/>
+        <w:rPr>
+          <w:lang w:val="es-CO"/>
+        </w:rPr>
+      </w:pPr>
+    </w:p>
+    <w:p>
+      <w:pPr>
+        <w:pStyle w:val="Prrafodelista"/>
+        <w:ind w:left="360"/>
+        <w:rPr>
+          <w:lang w:val="es-CO"/>
+        </w:rPr>
+      </w:pPr>
+    </w:p>
+    <w:p>
+      <w:pPr>
+        <w:pStyle w:val="Prrafodelista"/>
+        <w:ind w:left="360"/>
+        <w:rPr>
+          <w:lang w:val="es-CO"/>
+        </w:rPr>
+      </w:pPr>
+    </w:p>
+    <w:p>
+      <w:pPr>
+        <w:pStyle w:val="Prrafodelista"/>
+        <w:ind w:left="360"/>
+        <w:rPr>
+          <w:lang w:val="es-CO"/>
+        </w:rPr>
+      </w:pPr>
+    </w:p>
+    <w:p>
+      <w:pPr>
+        <w:pStyle w:val="Prrafodelista"/>
+        <w:ind w:left="360"/>
+        <w:rPr>
+          <w:lang w:val="es-CO"/>
+        </w:rPr>
+      </w:pPr>
+    </w:p>
+    <w:p>
+      <w:pPr>
+        <w:pStyle w:val="Prrafodelista"/>
+        <w:ind w:left="360"/>
+        <w:rPr>
+          <w:lang w:val="es-CO"/>
+        </w:rPr>
+      </w:pPr>
+    </w:p>
+    <w:p>
+      <w:pPr>
+        <w:pStyle w:val="Prrafodelista"/>
+        <w:ind w:left="360"/>
+        <w:rPr>
+          <w:lang w:val="es-CO"/>
+        </w:rPr>
+      </w:pPr>
+    </w:p>
+    <w:tbl>
+      <w:tblPr>
+        <w:tblW w:w="9135" w:type="dxa"/>
+        <w:tblInd w:w="-5" w:type="dxa"/>
+        <w:tblBorders>
+          <w:top w:val="single" w:sz="4" w:space="0" w:color="000000"/>
+          <w:left w:val="single" w:sz="4" w:space="0" w:color="000000"/>
+          <w:bottom w:val="single" w:sz="4" w:space="0" w:color="000000"/>
+          <w:right w:val="single" w:sz="4" w:space="0" w:color="000000"/>
+          <w:insideH w:val="single" w:sz="4" w:space="0" w:color="000000"/>
+          <w:insideV w:val="single" w:sz="4" w:space="0" w:color="000000"/>
+        </w:tblBorders>
+        <w:tblLayout w:type="fixed"/>
+        <w:tblLook w:val="0000" w:firstRow="0" w:lastRow="0" w:firstColumn="0" w:lastColumn="0" w:noHBand="0" w:noVBand="0"/>
+      </w:tblPr>
+      <w:tblGrid>
+        <w:gridCol w:w="3090"/>
+        <w:gridCol w:w="6045"/>
+      </w:tblGrid>
+      <w:tr>
+        <w:trPr>
+          <w:trHeight w:val="375"/>
+        </w:trPr>
+        <w:tc>
+          <w:tcPr>
+            <w:tcW w:w="9135" w:type="dxa"/>
+            <w:gridSpan w:val="2"/>
+            <w:shd w:val="clear" w:color="auto" w:fill="C5E0B3"/>
+          </w:tcPr>
+          <w:p>
+            <w:pPr>
+              <w:jc w:val="center"/>
+              <w:rPr>
+                <w:b/>
+              </w:rPr>
+            </w:pPr>
+            <w:r>
+              <w:rPr>
+                <w:b/>
+              </w:rPr>
+              <w:lastRenderedPageBreak/>
+              <w:t>Historia de usuario</w:t>
+            </w:r>
+          </w:p>
+        </w:tc>
+      </w:tr>
+      <w:tr>
+        <w:trPr>
+          <w:trHeight w:val="495"/>
+        </w:trPr>
+        <w:tc>
+          <w:tcPr>
+            <w:tcW w:w="3090" w:type="dxa"/>
+          </w:tcPr>
+          <w:p>
+            <w:r>
+              <w:rPr>
+                <w:b/>
+              </w:rPr>
+              <w:t>Número:</w:t>
+            </w:r>
+            <w:r>
+              <w:t xml:space="preserve"> 8</w:t>
+            </w:r>
+          </w:p>
+        </w:tc>
+        <w:tc>
+          <w:tcPr>
+            <w:tcW w:w="6045" w:type="dxa"/>
+          </w:tcPr>
+          <w:p>
+            <w:r>
+              <w:rPr>
+                <w:b/>
+              </w:rPr>
+              <w:t>Usuario:</w:t>
+            </w:r>
+            <w:r>
+              <w:t xml:space="preserve"> Estudiante</w:t>
+            </w:r>
+          </w:p>
+        </w:tc>
+      </w:tr>
+      <w:tr>
+        <w:trPr>
+          <w:trHeight w:val="453"/>
+        </w:trPr>
+        <w:tc>
+          <w:tcPr>
+            <w:tcW w:w="9135" w:type="dxa"/>
+            <w:gridSpan w:val="2"/>
+          </w:tcPr>
+          <w:p>
+            <w:pPr>
+              <w:rPr>
+                <w:lang w:val="es-CO"/>
+              </w:rPr>
+            </w:pPr>
+            <w:r>
+              <w:rPr>
+                <w:b/>
+                <w:lang w:val="es-CO"/>
+              </w:rPr>
+              <w:t>Nombre de historia:</w:t>
+            </w:r>
+            <w:r>
+              <w:rPr>
+                <w:lang w:val="es-CO"/>
+              </w:rPr>
+              <w:t xml:space="preserve"> Buscador de ofertas</w:t>
+            </w:r>
+          </w:p>
+        </w:tc>
+      </w:tr>
+      <w:tr>
+        <w:trPr>
+          <w:trHeight w:val="1267"/>
+        </w:trPr>
+        <w:tc>
+          <w:tcPr>
+            <w:tcW w:w="9135" w:type="dxa"/>
+            <w:gridSpan w:val="2"/>
+          </w:tcPr>
+          <w:p>
+            <w:pPr>
+              <w:rPr>
+                <w:lang w:val="es-CO"/>
+              </w:rPr>
+            </w:pPr>
+            <w:r>
+              <w:rPr>
+                <w:b/>
+                <w:lang w:val="es-CO"/>
+              </w:rPr>
+              <w:t>Descripción:</w:t>
+            </w:r>
+            <w:r>
+              <w:rPr>
+                <w:lang w:val="es-CO"/>
+              </w:rPr>
+              <w:t xml:space="preserve"> En el buscador deben estar todas las ofertas activas con el nombre, una porción de la descripción, el código y el público dirigido.</w:t>
+            </w:r>
+          </w:p>
+        </w:tc>
+      </w:tr>
+      <w:tr>
+        <w:trPr>
+          <w:trHeight w:val="1271"/>
+        </w:trPr>
+        <w:tc>
+          <w:tcPr>
+            <w:tcW w:w="9135" w:type="dxa"/>
+            <w:gridSpan w:val="2"/>
+          </w:tcPr>
+          <w:p>
+            <w:pPr>
+              <w:rPr>
+                <w:lang w:val="es-CO"/>
+              </w:rPr>
+            </w:pPr>
+            <w:r>
+              <w:rPr>
+                <w:b/>
+                <w:lang w:val="es-CO"/>
+              </w:rPr>
+              <w:t>Criterios de aceptación:</w:t>
+            </w:r>
+            <w:r>
+              <w:rPr>
+                <w:lang w:val="es-CO"/>
+              </w:rPr>
+              <w:t xml:space="preserve"> Esta funcionalidad debe tener busqueda por nombre, código y facultad o programa, debe mostrar una lista por páginas (10 ofertas por página) y debe ser agradable para el usuario y rápida.</w:t>
+            </w:r>
+          </w:p>
+        </w:tc>
+      </w:tr>
+    </w:tbl>
+    <w:p>
+      <w:pPr>
+        <w:pStyle w:val="Prrafodelista"/>
+        <w:ind w:left="360"/>
+        <w:rPr>
+          <w:lang w:val="es-CO"/>
+        </w:rPr>
+      </w:pPr>
+    </w:p>
+    <w:tbl>
+      <w:tblPr>
+        <w:tblW w:w="9135" w:type="dxa"/>
+        <w:tblInd w:w="-5" w:type="dxa"/>
+        <w:tblBorders>
+          <w:top w:val="single" w:sz="4" w:space="0" w:color="000000"/>
+          <w:left w:val="single" w:sz="4" w:space="0" w:color="000000"/>
+          <w:bottom w:val="single" w:sz="4" w:space="0" w:color="000000"/>
+          <w:right w:val="single" w:sz="4" w:space="0" w:color="000000"/>
+          <w:insideH w:val="single" w:sz="4" w:space="0" w:color="000000"/>
+          <w:insideV w:val="single" w:sz="4" w:space="0" w:color="000000"/>
+        </w:tblBorders>
+        <w:tblLayout w:type="fixed"/>
+        <w:tblLook w:val="0000" w:firstRow="0" w:lastRow="0" w:firstColumn="0" w:lastColumn="0" w:noHBand="0" w:noVBand="0"/>
+      </w:tblPr>
+      <w:tblGrid>
+        <w:gridCol w:w="3090"/>
+        <w:gridCol w:w="6045"/>
+      </w:tblGrid>
+      <w:tr>
+        <w:trPr>
+          <w:trHeight w:val="375"/>
+        </w:trPr>
+        <w:tc>
+          <w:tcPr>
+            <w:tcW w:w="9135" w:type="dxa"/>
+            <w:gridSpan w:val="2"/>
+            <w:shd w:val="clear" w:color="auto" w:fill="C5E0B3"/>
+          </w:tcPr>
+          <w:p>
+            <w:pPr>
+              <w:jc w:val="center"/>
+              <w:rPr>
+                <w:b/>
+              </w:rPr>
+            </w:pPr>
+            <w:r>
+              <w:rPr>
+                <w:b/>
+              </w:rPr>
+              <w:t>Historia de usuario</w:t>
+            </w:r>
+          </w:p>
+        </w:tc>
+      </w:tr>
+      <w:tr>
+        <w:trPr>
+          <w:trHeight w:val="495"/>
+        </w:trPr>
+        <w:tc>
+          <w:tcPr>
+            <w:tcW w:w="3090" w:type="dxa"/>
+          </w:tcPr>
+          <w:p>
+            <w:r>
+              <w:rPr>
+                <w:b/>
+              </w:rPr>
+              <w:t>Número:</w:t>
+            </w:r>
+            <w:r>
+              <w:t xml:space="preserve"> 9</w:t>
+            </w:r>
+          </w:p>
+        </w:tc>
+        <w:tc>
+          <w:tcPr>
+            <w:tcW w:w="6045" w:type="dxa"/>
+          </w:tcPr>
+          <w:p>
+            <w:r>
+              <w:rPr>
+                <w:b/>
+              </w:rPr>
+              <w:t>Usuario:</w:t>
+            </w:r>
+            <w:r>
+              <w:t xml:space="preserve"> Estudiante</w:t>
+            </w:r>
+          </w:p>
+        </w:tc>
+      </w:tr>
+      <w:tr>
+        <w:trPr>
+          <w:trHeight w:val="453"/>
+        </w:trPr>
+        <w:tc>
+          <w:tcPr>
+            <w:tcW w:w="9135" w:type="dxa"/>
+            <w:gridSpan w:val="2"/>
+          </w:tcPr>
+          <w:p>
+            <w:pPr>
+              <w:rPr>
+                <w:lang w:val="es-CO"/>
+              </w:rPr>
+            </w:pPr>
+            <w:r>
+              <w:rPr>
+                <w:b/>
+                <w:lang w:val="es-CO"/>
+              </w:rPr>
+              <w:t>Nombre de historia:</w:t>
+            </w:r>
+            <w:r>
+              <w:rPr>
+                <w:lang w:val="es-CO"/>
+              </w:rPr>
+              <w:t xml:space="preserve"> Aplicar oferta</w:t>
+            </w:r>
+          </w:p>
+        </w:tc>
+      </w:tr>
+      <w:tr>
+        <w:trPr>
+          <w:trHeight w:val="1267"/>
+        </w:trPr>
+        <w:tc>
+          <w:tcPr>
+            <w:tcW w:w="9135" w:type="dxa"/>
+            <w:gridSpan w:val="2"/>
+          </w:tcPr>
+          <w:p>
+            <w:pPr>
+              <w:rPr>
+                <w:lang w:val="es-CO"/>
+              </w:rPr>
+            </w:pPr>
+            <w:r>
+              <w:rPr>
+                <w:b/>
+                <w:lang w:val="es-CO"/>
+              </w:rPr>
+              <w:t>Descripción:</w:t>
+            </w:r>
+            <w:r>
+              <w:rPr>
+                <w:lang w:val="es-CO"/>
+              </w:rPr>
+              <w:t xml:space="preserve"> El estudiante desde la búsqueda de ofertas ingresa a la oferta donde podrá ver la descripción completa y autorizar el envío de su información al profesor para aplicar.</w:t>
+            </w:r>
+          </w:p>
+        </w:tc>
+      </w:tr>
+      <w:tr>
+        <w:trPr>
+          <w:trHeight w:val="1271"/>
+        </w:trPr>
+        <w:tc>
+          <w:tcPr>
+            <w:tcW w:w="9135" w:type="dxa"/>
+            <w:gridSpan w:val="2"/>
+          </w:tcPr>
+          <w:p>
+            <w:pPr>
+              <w:rPr>
+                <w:lang w:val="es-CO"/>
+              </w:rPr>
+            </w:pPr>
+            <w:r>
+              <w:rPr>
+                <w:b/>
+                <w:lang w:val="es-CO"/>
+              </w:rPr>
+              <w:t>Criterios de aceptación:</w:t>
+            </w:r>
+            <w:r>
+              <w:rPr>
+                <w:lang w:val="es-CO"/>
+              </w:rPr>
+              <w:t xml:space="preserve"> Se debe tener un botón al final de la oferta que diga “Aplicar oferta” </w:t>
+            </w:r>
+          </w:p>
+        </w:tc>
+      </w:tr>
+    </w:tbl>
+    <w:p>
+      <w:pPr>
+        <w:pStyle w:val="Prrafodelista"/>
+        <w:ind w:left="360"/>
+        <w:rPr>
+          <w:lang w:val="es-CO"/>
+        </w:rPr>
+      </w:pPr>
+    </w:p>
+    <w:tbl>
+      <w:tblPr>
+        <w:tblW w:w="9135" w:type="dxa"/>
+        <w:tblInd w:w="-5" w:type="dxa"/>
+        <w:tblBorders>
+          <w:top w:val="single" w:sz="4" w:space="0" w:color="000000"/>
+          <w:left w:val="single" w:sz="4" w:space="0" w:color="000000"/>
+          <w:bottom w:val="single" w:sz="4" w:space="0" w:color="000000"/>
+          <w:right w:val="single" w:sz="4" w:space="0" w:color="000000"/>
+          <w:insideH w:val="single" w:sz="4" w:space="0" w:color="000000"/>
+          <w:insideV w:val="single" w:sz="4" w:space="0" w:color="000000"/>
+        </w:tblBorders>
+        <w:tblLayout w:type="fixed"/>
+        <w:tblLook w:val="0000" w:firstRow="0" w:lastRow="0" w:firstColumn="0" w:lastColumn="0" w:noHBand="0" w:noVBand="0"/>
+      </w:tblPr>
+      <w:tblGrid>
+        <w:gridCol w:w="3090"/>
+        <w:gridCol w:w="6045"/>
+      </w:tblGrid>
+      <w:tr>
+        <w:trPr>
+          <w:trHeight w:val="375"/>
+        </w:trPr>
+        <w:tc>
+          <w:tcPr>
+            <w:tcW w:w="9135" w:type="dxa"/>
+            <w:gridSpan w:val="2"/>
+            <w:shd w:val="clear" w:color="auto" w:fill="C5E0B3"/>
+          </w:tcPr>
+          <w:p>
+            <w:pPr>
+              <w:jc w:val="center"/>
+              <w:rPr>
+                <w:b/>
+              </w:rPr>
+            </w:pPr>
+            <w:r>
+              <w:rPr>
+                <w:b/>
+              </w:rPr>
+              <w:t>Historia de usuario</w:t>
+            </w:r>
+          </w:p>
+        </w:tc>
+      </w:tr>
+      <w:tr>
+        <w:trPr>
+          <w:trHeight w:val="495"/>
+        </w:trPr>
+        <w:tc>
+          <w:tcPr>
+            <w:tcW w:w="3090" w:type="dxa"/>
+          </w:tcPr>
+          <w:p>
+            <w:r>
+              <w:rPr>
+                <w:b/>
+              </w:rPr>
+              <w:t>Número:</w:t>
+            </w:r>
+            <w:r>
+              <w:t xml:space="preserve"> 10</w:t>
+            </w:r>
+          </w:p>
+        </w:tc>
+        <w:tc>
+          <w:tcPr>
+            <w:tcW w:w="6045" w:type="dxa"/>
+          </w:tcPr>
+          <w:p>
+            <w:r>
+              <w:rPr>
+                <w:b/>
+              </w:rPr>
+              <w:t>Usuario:</w:t>
+            </w:r>
+            <w:r>
+              <w:t xml:space="preserve"> Estudiante </w:t>
+            </w:r>
+          </w:p>
+        </w:tc>
+      </w:tr>
+      <w:tr>
+        <w:trPr>
+          <w:trHeight w:val="453"/>
+        </w:trPr>
+        <w:tc>
+          <w:tcPr>
+            <w:tcW w:w="9135" w:type="dxa"/>
+            <w:gridSpan w:val="2"/>
+          </w:tcPr>
+          <w:p>
+            <w:pPr>
+              <w:rPr>
+                <w:lang w:val="es-CO"/>
+              </w:rPr>
+            </w:pPr>
+            <w:r>
+              <w:rPr>
+                <w:b/>
+                <w:lang w:val="es-CO"/>
+              </w:rPr>
+              <w:t>Nombre de historia:</w:t>
+            </w:r>
+            <w:r>
+              <w:rPr>
+                <w:lang w:val="es-CO"/>
+              </w:rPr>
+              <w:t xml:space="preserve"> Abandonar oferta</w:t>
+            </w:r>
+          </w:p>
+        </w:tc>
+      </w:tr>
+      <w:tr>
+        <w:trPr>
+          <w:trHeight w:val="1267"/>
+        </w:trPr>
+        <w:tc>
+          <w:tcPr>
+            <w:tcW w:w="9135" w:type="dxa"/>
+            <w:gridSpan w:val="2"/>
+          </w:tcPr>
+          <w:p>
+            <w:pPr>
+              <w:rPr>
+                <w:lang w:val="es-CO"/>
+              </w:rPr>
+            </w:pPr>
+            <w:r>
+              <w:rPr>
+                <w:b/>
+                <w:lang w:val="es-CO"/>
+              </w:rPr>
+              <w:t>Descripción:</w:t>
+            </w:r>
+            <w:r>
+              <w:rPr>
+                <w:lang w:val="es-CO"/>
+              </w:rPr>
+              <w:t xml:space="preserve"> El usuario tendrá una lista de las ofertas a las que aplicó y podrá cancelar su aplicación a cualquiera de ellas.</w:t>
+            </w:r>
+          </w:p>
+        </w:tc>
+      </w:tr>
+      <w:tr>
+        <w:trPr>
+          <w:trHeight w:val="1271"/>
+        </w:trPr>
+        <w:tc>
+          <w:tcPr>
+            <w:tcW w:w="9135" w:type="dxa"/>
+            <w:gridSpan w:val="2"/>
+          </w:tcPr>
+          <w:p>
+            <w:pPr>
+              <w:rPr>
+                <w:lang w:val="es-CO"/>
+              </w:rPr>
+            </w:pPr>
+            <w:r>
+              <w:rPr>
+                <w:b/>
+                <w:lang w:val="es-CO"/>
+              </w:rPr>
+              <w:t>Criterios de aceptación:</w:t>
+            </w:r>
+            <w:r>
+              <w:rPr>
+                <w:lang w:val="es-CO"/>
+              </w:rPr>
+              <w:t xml:space="preserve"> Se debe mostrar una lista con el resumen de las ofertas (nombre, código y descripción corta) además de un botón de abandonar oferta.</w:t>
+            </w:r>
+          </w:p>
+        </w:tc>
+      </w:tr>
+    </w:tbl>
+    <w:p>
+      <w:pPr>
+        <w:pStyle w:val="Prrafodelista"/>
+        <w:ind w:left="360"/>
+        <w:rPr>
+          <w:lang w:val="es-CO"/>
+        </w:rPr>
+      </w:pPr>
+    </w:p>
+    <w:tbl>
+      <w:tblPr>
+        <w:tblW w:w="9135" w:type="dxa"/>
+        <w:tblInd w:w="-5" w:type="dxa"/>
+        <w:tblBorders>
+          <w:top w:val="single" w:sz="4" w:space="0" w:color="000000"/>
+          <w:left w:val="single" w:sz="4" w:space="0" w:color="000000"/>
+          <w:bottom w:val="single" w:sz="4" w:space="0" w:color="000000"/>
+          <w:right w:val="single" w:sz="4" w:space="0" w:color="000000"/>
+          <w:insideH w:val="single" w:sz="4" w:space="0" w:color="000000"/>
+          <w:insideV w:val="single" w:sz="4" w:space="0" w:color="000000"/>
+        </w:tblBorders>
+        <w:tblLayout w:type="fixed"/>
+        <w:tblLook w:val="0000" w:firstRow="0" w:lastRow="0" w:firstColumn="0" w:lastColumn="0" w:noHBand="0" w:noVBand="0"/>
+      </w:tblPr>
+      <w:tblGrid>
+        <w:gridCol w:w="3090"/>
+        <w:gridCol w:w="6045"/>
+      </w:tblGrid>
+      <w:tr>
+        <w:trPr>
+          <w:trHeight w:val="375"/>
+        </w:trPr>
+        <w:tc>
+          <w:tcPr>
+            <w:tcW w:w="9135" w:type="dxa"/>
+            <w:gridSpan w:val="2"/>
+            <w:shd w:val="clear" w:color="auto" w:fill="C5E0B3"/>
+          </w:tcPr>
+          <w:p>
+            <w:pPr>
+              <w:jc w:val="center"/>
+              <w:rPr>
+                <w:b/>
+              </w:rPr>
+            </w:pPr>
+            <w:r>
+              <w:rPr>
+                <w:b/>
+              </w:rPr>
+              <w:t>Historia de usuario</w:t>
+            </w:r>
+          </w:p>
+        </w:tc>
+      </w:tr>
+      <w:tr>
+        <w:trPr>
+          <w:trHeight w:val="495"/>
+        </w:trPr>
+        <w:tc>
+          <w:tcPr>
+            <w:tcW w:w="3090" w:type="dxa"/>
+          </w:tcPr>
+          <w:p>
+            <w:r>
+              <w:rPr>
+                <w:b/>
+              </w:rPr>
+              <w:t>Número:</w:t>
+            </w:r>
+            <w:r>
+              <w:t xml:space="preserve"> 11</w:t>
+            </w:r>
+          </w:p>
+        </w:tc>
+        <w:tc>
+          <w:tcPr>
+            <w:tcW w:w="6045" w:type="dxa"/>
+          </w:tcPr>
+          <w:p>
+            <w:r>
+              <w:rPr>
+                <w:b/>
+              </w:rPr>
+              <w:t>Usuario:</w:t>
+            </w:r>
+            <w:r>
+              <w:t xml:space="preserve"> Profesor</w:t>
+            </w:r>
+          </w:p>
+        </w:tc>
+      </w:tr>
+      <w:tr>
+        <w:trPr>
+          <w:trHeight w:val="453"/>
+        </w:trPr>
+        <w:tc>
+          <w:tcPr>
+            <w:tcW w:w="9135" w:type="dxa"/>
+            <w:gridSpan w:val="2"/>
+          </w:tcPr>
+          <w:p>
+            <w:pPr>
+              <w:rPr>
+                <w:lang w:val="es-CO"/>
+              </w:rPr>
+            </w:pPr>
+            <w:r>
+              <w:rPr>
+                <w:b/>
+                <w:lang w:val="es-CO"/>
+              </w:rPr>
+              <w:t>Nombre de historia:</w:t>
+            </w:r>
+            <w:r>
+              <w:rPr>
+                <w:lang w:val="es-CO"/>
+              </w:rPr>
+              <w:t xml:space="preserve"> Consultar aplicantes</w:t>
+            </w:r>
+          </w:p>
+        </w:tc>
+      </w:tr>
+      <w:tr>
+        <w:trPr>
+          <w:trHeight w:val="1267"/>
+        </w:trPr>
+        <w:tc>
+          <w:tcPr>
+            <w:tcW w:w="9135" w:type="dxa"/>
+            <w:gridSpan w:val="2"/>
+          </w:tcPr>
+          <w:p>
+            <w:pPr>
+              <w:rPr>
+                <w:lang w:val="es-CO"/>
+              </w:rPr>
+            </w:pPr>
+            <w:r>
+              <w:rPr>
+                <w:b/>
+                <w:lang w:val="es-CO"/>
+              </w:rPr>
+              <w:t>Descripción:</w:t>
+            </w:r>
+            <w:r>
+              <w:rPr>
+                <w:lang w:val="es-CO"/>
+              </w:rPr>
+              <w:t xml:space="preserve"> El profesor podrá ver una lista con la información básica de los aplicantes, un botón de hoja de vida completa que mostrará todos los detalles y otro de descarga para descargar un pdf con la información completa.</w:t>
+            </w:r>
+          </w:p>
+        </w:tc>
+      </w:tr>
+      <w:tr>
+        <w:trPr>
+          <w:trHeight w:val="1271"/>
+        </w:trPr>
+        <w:tc>
+          <w:tcPr>
+            <w:tcW w:w="9135" w:type="dxa"/>
+            <w:gridSpan w:val="2"/>
+          </w:tcPr>
+          <w:p>
+            <w:pPr>
+              <w:rPr>
+                <w:lang w:val="es-CO"/>
+              </w:rPr>
+            </w:pPr>
+            <w:r>
+              <w:rPr>
+                <w:b/>
+                <w:lang w:val="es-CO"/>
+              </w:rPr>
+              <w:t>Criterios de aceptación:</w:t>
+            </w:r>
+            <w:r>
+              <w:rPr>
+                <w:lang w:val="es-CO"/>
+              </w:rPr>
+              <w:t xml:space="preserve"> La información de los aplicantes debe ser nombre, documento, ciudad y estado (semestre actual o graduado). El botón para visualizar la hoja de vida por completo debe estar con el texto “Detalle HV” y para descargar la hoja de vida “Descargar”</w:t>
+            </w:r>
+          </w:p>
+        </w:tc>
+      </w:tr>
+    </w:tbl>
+    <w:p>
+      <w:pPr>
+        <w:pStyle w:val="Prrafodelista"/>
+        <w:ind w:left="360"/>
+        <w:rPr>
+          <w:lang w:val="es-CO"/>
+        </w:rPr>
+      </w:pPr>
+    </w:p>
+    <w:p>
+      <w:pPr>
+        <w:pStyle w:val="Prrafodelista"/>
+        <w:ind w:left="360"/>
+        <w:rPr>
+          <w:lang w:val="es-CO"/>
+        </w:rPr>
+      </w:pPr>
+    </w:p>
+    <w:tbl>
+      <w:tblPr>
+        <w:tblW w:w="9135" w:type="dxa"/>
+        <w:tblInd w:w="-5" w:type="dxa"/>
+        <w:tblBorders>
+          <w:top w:val="single" w:sz="4" w:space="0" w:color="000000"/>
+          <w:left w:val="single" w:sz="4" w:space="0" w:color="000000"/>
+          <w:bottom w:val="single" w:sz="4" w:space="0" w:color="000000"/>
+          <w:right w:val="single" w:sz="4" w:space="0" w:color="000000"/>
+          <w:insideH w:val="single" w:sz="4" w:space="0" w:color="000000"/>
+          <w:insideV w:val="single" w:sz="4" w:space="0" w:color="000000"/>
+        </w:tblBorders>
+        <w:tblLayout w:type="fixed"/>
+        <w:tblLook w:val="0000" w:firstRow="0" w:lastRow="0" w:firstColumn="0" w:lastColumn="0" w:noHBand="0" w:noVBand="0"/>
+      </w:tblPr>
+      <w:tblGrid>
+        <w:gridCol w:w="3090"/>
+        <w:gridCol w:w="6045"/>
+      </w:tblGrid>
+      <w:tr>
+        <w:trPr>
+          <w:trHeight w:val="375"/>
+        </w:trPr>
+        <w:tc>
+          <w:tcPr>
+            <w:tcW w:w="9135" w:type="dxa"/>
+            <w:gridSpan w:val="2"/>
+            <w:shd w:val="clear" w:color="auto" w:fill="C5E0B3"/>
+          </w:tcPr>
+          <w:p>
+            <w:pPr>
+              <w:jc w:val="center"/>
+              <w:rPr>
+                <w:b/>
+              </w:rPr>
+            </w:pPr>
+            <w:r>
+              <w:rPr>
+                <w:b/>
+              </w:rPr>
+              <w:t>Historia de usuario</w:t>
+            </w:r>
+          </w:p>
+        </w:tc>
+      </w:tr>
+      <w:tr>
+        <w:trPr>
+          <w:trHeight w:val="495"/>
+        </w:trPr>
+        <w:tc>
+          <w:tcPr>
+            <w:tcW w:w="3090" w:type="dxa"/>
+          </w:tcPr>
+          <w:p>
+            <w:r>
+              <w:rPr>
+                <w:b/>
+              </w:rPr>
+              <w:t>Número:</w:t>
+            </w:r>
+            <w:r>
+              <w:t xml:space="preserve"> 12</w:t>
+            </w:r>
+          </w:p>
+        </w:tc>
+        <w:tc>
+          <w:tcPr>
+            <w:tcW w:w="6045" w:type="dxa"/>
+          </w:tcPr>
+          <w:p>
+            <w:r>
+              <w:rPr>
+                <w:b/>
+              </w:rPr>
+              <w:t>Usuario:</w:t>
+            </w:r>
+            <w:r>
+              <w:t xml:space="preserve"> Profesor</w:t>
+            </w:r>
+          </w:p>
+        </w:tc>
+      </w:tr>
+      <w:tr>
+        <w:trPr>
+          <w:trHeight w:val="453"/>
+        </w:trPr>
+        <w:tc>
+          <w:tcPr>
+            <w:tcW w:w="9135" w:type="dxa"/>
+            <w:gridSpan w:val="2"/>
+          </w:tcPr>
+          <w:p>
+            <w:pPr>
+              <w:rPr>
+                <w:lang w:val="es-CO"/>
+              </w:rPr>
+            </w:pPr>
+            <w:r>
+              <w:rPr>
+                <w:b/>
+                <w:lang w:val="es-CO"/>
+              </w:rPr>
+              <w:t>Nombre de historia:</w:t>
+            </w:r>
+            <w:r>
+              <w:rPr>
+                <w:lang w:val="es-CO"/>
+              </w:rPr>
+              <w:t xml:space="preserve"> Contratar aplicante</w:t>
+            </w:r>
+          </w:p>
+        </w:tc>
+      </w:tr>
+      <w:tr>
+        <w:trPr>
+          <w:trHeight w:val="1267"/>
+        </w:trPr>
+        <w:tc>
+          <w:tcPr>
+            <w:tcW w:w="9135" w:type="dxa"/>
+            <w:gridSpan w:val="2"/>
+          </w:tcPr>
+          <w:p>
+            <w:pPr>
+              <w:rPr>
+                <w:lang w:val="es-CO"/>
+              </w:rPr>
+            </w:pPr>
+            <w:r>
+              <w:rPr>
+                <w:b/>
+                <w:lang w:val="es-CO"/>
+              </w:rPr>
+              <w:t>Descripción:</w:t>
+            </w:r>
+            <w:r>
+              <w:rPr>
+                <w:lang w:val="es-CO"/>
+              </w:rPr>
+              <w:t xml:space="preserve"> El profesor cambiará el estado del aplicante a contratado y en caso de no tener más vacantes la oferta quedará cerrada.</w:t>
+            </w:r>
+          </w:p>
+        </w:tc>
+      </w:tr>
+      <w:tr>
+        <w:trPr>
+          <w:trHeight w:val="1271"/>
+        </w:trPr>
+        <w:tc>
+          <w:tcPr>
+            <w:tcW w:w="9135" w:type="dxa"/>
+            <w:gridSpan w:val="2"/>
+          </w:tcPr>
+          <w:p>
+            <w:pPr>
+              <w:rPr>
+                <w:lang w:val="es-CO"/>
+              </w:rPr>
+            </w:pPr>
+            <w:r>
+              <w:rPr>
+                <w:b/>
+                <w:lang w:val="es-CO"/>
+              </w:rPr>
+              <w:t>Criterios de aceptación:</w:t>
+            </w:r>
+            <w:r>
+              <w:rPr>
+                <w:lang w:val="es-CO"/>
+              </w:rPr>
+              <w:t xml:space="preserve"> Se tendrá un botón para cambiar el estado del aplicante con el texto Pendiente por defecto, luego podrá cambiar a Contratado ó Rechazado en caso de que la oferta no tenga más cupos y se cierre.</w:t>
+            </w:r>
+          </w:p>
+        </w:tc>
+      </w:tr>
+    </w:tbl>
+    <w:p>
+      <w:pPr>
+        <w:pStyle w:val="Prrafodelista"/>
+        <w:ind w:left="360"/>
+        <w:rPr>
+          <w:lang w:val="es-CO"/>
+        </w:rPr>
+      </w:pPr>
+    </w:p>
+    <w:p>
+      <w:pPr>
+        <w:pStyle w:val="Prrafodelista"/>
+        <w:ind w:left="360"/>
+        <w:rPr>
+          <w:lang w:val="es-CO"/>
+        </w:rPr>
+      </w:pPr>
+    </w:p>
+    <w:p>
+      <w:pPr>
+        <w:pStyle w:val="Prrafodelista"/>
+        <w:ind w:left="360"/>
+        <w:rPr>
+          <w:lang w:val="es-CO"/>
+        </w:rPr>
+      </w:pPr>
+    </w:p>
+    <w:p>
+      <w:pPr>
+        <w:pStyle w:val="Prrafodelista"/>
+        <w:ind w:left="360"/>
+        <w:rPr>
+          <w:lang w:val="es-CO"/>
+        </w:rPr>
+      </w:pPr>
+    </w:p>
+    <w:p>
+      <w:pPr>
+        <w:pStyle w:val="Prrafodelista"/>
+        <w:ind w:left="360"/>
+        <w:rPr>
+          <w:lang w:val="es-CO"/>
+        </w:rPr>
+      </w:pPr>
+    </w:p>
+    <w:p>
+      <w:pPr>
+        <w:pStyle w:val="Prrafodelista"/>
+        <w:ind w:left="360"/>
+        <w:rPr>
+          <w:lang w:val="es-CO"/>
+        </w:rPr>
+      </w:pPr>
+    </w:p>
+    <w:p>
+      <w:pPr>
+        <w:pStyle w:val="Prrafodelista"/>
+        <w:ind w:left="360"/>
+        <w:rPr>
+          <w:lang w:val="es-CO"/>
+        </w:rPr>
+      </w:pPr>
+    </w:p>
+    <w:p>
+      <w:pPr>
+        <w:pStyle w:val="Prrafodelista"/>
+        <w:ind w:left="360"/>
+        <w:rPr>
+          <w:lang w:val="es-CO"/>
+        </w:rPr>
+      </w:pPr>
+    </w:p>
+    <w:p>
+      <w:pPr>
+        <w:pStyle w:val="Prrafodelista"/>
+        <w:ind w:left="360"/>
+        <w:rPr>
+          <w:lang w:val="es-CO"/>
+        </w:rPr>
+      </w:pPr>
+    </w:p>
+    <w:p>
+      <w:pPr>
+        <w:pStyle w:val="Prrafodelista"/>
+        <w:ind w:left="360"/>
+        <w:rPr>
+          <w:lang w:val="es-CO"/>
+        </w:rPr>
+      </w:pPr>
+    </w:p>
+    <w:p>
+      <w:pPr>
+        <w:pStyle w:val="Prrafodelista"/>
+        <w:ind w:left="360"/>
+        <w:rPr>
+          <w:lang w:val="es-CO"/>
+        </w:rPr>
+      </w:pPr>
+    </w:p>
+    <w:p>
+      <w:pPr>
+        <w:pStyle w:val="Prrafodelista"/>
+        <w:ind w:left="360"/>
+        <w:rPr>
+          <w:lang w:val="es-CO"/>
+        </w:rPr>
+      </w:pPr>
+    </w:p>
+    <w:tbl>
+      <w:tblPr>
+        <w:tblW w:w="9135" w:type="dxa"/>
+        <w:tblInd w:w="-5" w:type="dxa"/>
+        <w:tblBorders>
+          <w:top w:val="single" w:sz="4" w:space="0" w:color="000000"/>
+          <w:left w:val="single" w:sz="4" w:space="0" w:color="000000"/>
+          <w:bottom w:val="single" w:sz="4" w:space="0" w:color="000000"/>
+          <w:right w:val="single" w:sz="4" w:space="0" w:color="000000"/>
+          <w:insideH w:val="single" w:sz="4" w:space="0" w:color="000000"/>
+          <w:insideV w:val="single" w:sz="4" w:space="0" w:color="000000"/>
+        </w:tblBorders>
+        <w:tblLayout w:type="fixed"/>
+        <w:tblLook w:val="0000" w:firstRow="0" w:lastRow="0" w:firstColumn="0" w:lastColumn="0" w:noHBand="0" w:noVBand="0"/>
+      </w:tblPr>
+      <w:tblGrid>
+        <w:gridCol w:w="3090"/>
+        <w:gridCol w:w="6045"/>
+      </w:tblGrid>
+      <w:tr>
+        <w:trPr>
+          <w:trHeight w:val="375"/>
+        </w:trPr>
+        <w:tc>
+          <w:tcPr>
+            <w:tcW w:w="9135" w:type="dxa"/>
+            <w:gridSpan w:val="2"/>
+            <w:shd w:val="clear" w:color="auto" w:fill="C5E0B3"/>
+          </w:tcPr>
+          <w:p>
+            <w:pPr>
+              <w:jc w:val="center"/>
+              <w:rPr>
+                <w:b/>
+              </w:rPr>
+            </w:pPr>
+            <w:r>
+              <w:rPr>
+                <w:b/>
+              </w:rPr>
+              <w:lastRenderedPageBreak/>
+              <w:t>Historia de usuario</w:t>
+            </w:r>
+          </w:p>
+        </w:tc>
+      </w:tr>
+      <w:tr>
+        <w:trPr>
+          <w:trHeight w:val="495"/>
+        </w:trPr>
+        <w:tc>
+          <w:tcPr>
+            <w:tcW w:w="3090" w:type="dxa"/>
+          </w:tcPr>
+          <w:p>
+            <w:r>
+              <w:rPr>
+                <w:b/>
+              </w:rPr>
+              <w:t>Numero:</w:t>
+            </w:r>
+            <w:r>
+              <w:t xml:space="preserve"> 13</w:t>
+            </w:r>
+          </w:p>
+        </w:tc>
+        <w:tc>
+          <w:tcPr>
+            <w:tcW w:w="6045" w:type="dxa"/>
+          </w:tcPr>
+          <w:p>
+            <w:r>
+              <w:rPr>
+                <w:b/>
+              </w:rPr>
+              <w:t>Usuario:</w:t>
+            </w:r>
+            <w:r>
+              <w:t xml:space="preserve"> Administrador</w:t>
+            </w:r>
+          </w:p>
+        </w:tc>
+      </w:tr>
+      <w:tr>
+        <w:trPr>
+          <w:trHeight w:val="453"/>
+        </w:trPr>
+        <w:tc>
+          <w:tcPr>
+            <w:tcW w:w="9135" w:type="dxa"/>
+            <w:gridSpan w:val="2"/>
+          </w:tcPr>
+          <w:p>
+            <w:pPr>
+              <w:rPr>
+                <w:lang w:val="es-CO"/>
+              </w:rPr>
+            </w:pPr>
+            <w:r>
+              <w:rPr>
+                <w:b/>
+                <w:lang w:val="es-CO"/>
+              </w:rPr>
+              <w:t>Nombre de historia:</w:t>
+            </w:r>
+            <w:r>
+              <w:rPr>
+                <w:lang w:val="es-CO"/>
+              </w:rPr>
+              <w:t xml:space="preserve"> Crear ofertante</w:t>
+            </w:r>
+          </w:p>
+        </w:tc>
+      </w:tr>
+      <w:tr>
+        <w:trPr>
+          <w:trHeight w:val="1267"/>
+        </w:trPr>
+        <w:tc>
+          <w:tcPr>
+            <w:tcW w:w="9135" w:type="dxa"/>
+            <w:gridSpan w:val="2"/>
+          </w:tcPr>
+          <w:p>
+            <w:pPr>
+              <w:rPr>
+                <w:lang w:val="es-CO"/>
+              </w:rPr>
+            </w:pPr>
+            <w:r>
+              <w:rPr>
+                <w:b/>
+                <w:lang w:val="es-CO"/>
+              </w:rPr>
+              <w:t>Descripción:</w:t>
+            </w:r>
+            <w:r>
+              <w:rPr>
+                <w:lang w:val="es-CO"/>
+              </w:rPr>
+              <w:t xml:space="preserve"> Se podrán crear ofertantes con perfil de profesor o administrador desde la sección Usuarios de la pagina, se deberá llenar un formulario con la información del ofertante.</w:t>
+            </w:r>
+          </w:p>
+        </w:tc>
+      </w:tr>
+      <w:tr>
+        <w:trPr>
+          <w:trHeight w:val="1271"/>
+        </w:trPr>
+        <w:tc>
+          <w:tcPr>
+            <w:tcW w:w="9135" w:type="dxa"/>
+            <w:gridSpan w:val="2"/>
+          </w:tcPr>
+          <w:p>
+            <w:pPr>
+              <w:rPr>
+                <w:lang w:val="es-CO"/>
+              </w:rPr>
+            </w:pPr>
+            <w:r>
+              <w:rPr>
+                <w:b/>
+                <w:lang w:val="es-CO"/>
+              </w:rPr>
+              <w:t>Criterios de aceptación:</w:t>
+            </w:r>
+            <w:r>
+              <w:rPr>
+                <w:lang w:val="es-CO"/>
+              </w:rPr>
+              <w:t xml:space="preserve"> En la sección Usuario se tendrá un botón con el texto "Nuevo ofertante". Se cuenta con un formulario simple con los formatos correctos de texto, documento o fecha para llenar la información del ofertante.</w:t>
+            </w:r>
+          </w:p>
+          <w:p>
+            <w:pPr>
+              <w:rPr>
+                <w:lang w:val="es-CO"/>
+              </w:rPr>
+            </w:pPr>
+          </w:p>
+        </w:tc>
+      </w:tr>
+    </w:tbl>
+    <w:p>
+      <w:pPr>
+        <w:rPr>
+          <w:lang w:val="es-CO"/>
+        </w:rPr>
+      </w:pPr>
+    </w:p>
+    <w:tbl>
+      <w:tblPr>
+        <w:tblW w:w="9135" w:type="dxa"/>
+        <w:tblInd w:w="-5" w:type="dxa"/>
+        <w:tblBorders>
+          <w:top w:val="single" w:sz="4" w:space="0" w:color="000000"/>
+          <w:left w:val="single" w:sz="4" w:space="0" w:color="000000"/>
+          <w:bottom w:val="single" w:sz="4" w:space="0" w:color="000000"/>
+          <w:right w:val="single" w:sz="4" w:space="0" w:color="000000"/>
+          <w:insideH w:val="single" w:sz="4" w:space="0" w:color="000000"/>
+          <w:insideV w:val="single" w:sz="4" w:space="0" w:color="000000"/>
+        </w:tblBorders>
+        <w:tblLayout w:type="fixed"/>
+        <w:tblLook w:val="0000" w:firstRow="0" w:lastRow="0" w:firstColumn="0" w:lastColumn="0" w:noHBand="0" w:noVBand="0"/>
+      </w:tblPr>
+      <w:tblGrid>
+        <w:gridCol w:w="3090"/>
+        <w:gridCol w:w="6045"/>
+      </w:tblGrid>
+      <w:tr>
+        <w:trPr>
+          <w:trHeight w:val="375"/>
+        </w:trPr>
+        <w:tc>
+          <w:tcPr>
+            <w:tcW w:w="9135" w:type="dxa"/>
+            <w:gridSpan w:val="2"/>
+            <w:shd w:val="clear" w:color="auto" w:fill="C5E0B3"/>
+          </w:tcPr>
+          <w:p>
+            <w:pPr>
+              <w:jc w:val="center"/>
+              <w:rPr>
+                <w:b/>
+              </w:rPr>
+            </w:pPr>
+            <w:r>
+              <w:rPr>
+                <w:b/>
+              </w:rPr>
+              <w:t>Historia de usuario</w:t>
+            </w:r>
+          </w:p>
+        </w:tc>
+      </w:tr>
+      <w:tr>
+        <w:trPr>
+          <w:trHeight w:val="495"/>
+        </w:trPr>
+        <w:tc>
+          <w:tcPr>
+            <w:tcW w:w="3090" w:type="dxa"/>
+          </w:tcPr>
+          <w:p>
+            <w:r>
+              <w:rPr>
+                <w:b/>
+              </w:rPr>
+              <w:t>Numero:</w:t>
+            </w:r>
+            <w:r>
+              <w:t xml:space="preserve"> 14</w:t>
+            </w:r>
+          </w:p>
+        </w:tc>
+        <w:tc>
+          <w:tcPr>
+            <w:tcW w:w="6045" w:type="dxa"/>
+          </w:tcPr>
+          <w:p/>
+        </w:tc>
+      </w:tr>
+      <w:tr>
+        <w:trPr>
+          <w:trHeight w:val="453"/>
+        </w:trPr>
+        <w:tc>
+          <w:tcPr>
+            <w:tcW w:w="9135" w:type="dxa"/>
+            <w:gridSpan w:val="2"/>
+          </w:tcPr>
+          <w:p>
+            <w:pPr>
+              <w:rPr>
+                <w:lang w:val="es-CO"/>
+              </w:rPr>
+            </w:pPr>
+            <w:r>
+              <w:rPr>
+                <w:b/>
+                <w:lang w:val="es-CO"/>
+              </w:rPr>
+              <w:t>Nombre de historia:</w:t>
+            </w:r>
+            <w:r>
+              <w:rPr>
+                <w:lang w:val="es-CO"/>
+              </w:rPr>
+              <w:t xml:space="preserve"> Modificar ofertante</w:t>
+            </w:r>
+          </w:p>
+        </w:tc>
+      </w:tr>
+      <w:tr>
+        <w:trPr>
+          <w:trHeight w:val="1267"/>
+        </w:trPr>
+        <w:tc>
+          <w:tcPr>
+            <w:tcW w:w="9135" w:type="dxa"/>
+            <w:gridSpan w:val="2"/>
+          </w:tcPr>
+          <w:p>
+            <w:pPr>
+              <w:rPr>
+                <w:lang w:val="es-CO"/>
+              </w:rPr>
+            </w:pPr>
+            <w:r>
+              <w:rPr>
+                <w:b/>
+                <w:lang w:val="es-CO"/>
+              </w:rPr>
+              <w:t>Descripción:</w:t>
+            </w:r>
+            <w:r>
+              <w:rPr>
+                <w:lang w:val="es-CO"/>
+              </w:rPr>
+              <w:t xml:space="preserve"> Se podrá editar la información del ofertante, seleccionadolo desde el listado de ofertantes.</w:t>
+            </w:r>
+          </w:p>
+        </w:tc>
+      </w:tr>
+      <w:tr>
+        <w:trPr>
+          <w:trHeight w:val="1271"/>
+        </w:trPr>
+        <w:tc>
+          <w:tcPr>
+            <w:tcW w:w="9135" w:type="dxa"/>
+            <w:gridSpan w:val="2"/>
+          </w:tcPr>
+          <w:p>
+            <w:pPr>
+              <w:rPr>
+                <w:lang w:val="es-CO"/>
+              </w:rPr>
+            </w:pPr>
+            <w:r>
+              <w:rPr>
+                <w:b/>
+                <w:lang w:val="es-CO"/>
+              </w:rPr>
+              <w:t>Criterios de aceptación:</w:t>
+            </w:r>
+            <w:r>
+              <w:rPr>
+                <w:lang w:val="es-CO"/>
+              </w:rPr>
+              <w:t xml:space="preserve"> Al entrar al detalle de la información del ofertante existirá un botón con el texto "Editar" qué activará los campos del formulario para que sean editables, a su vez un botón con el campo "Confirmar" para guardar los cambios realizados.</w:t>
+            </w:r>
+          </w:p>
+          <w:p>
+            <w:pPr>
+              <w:rPr>
+                <w:lang w:val="es-CO"/>
+              </w:rPr>
+            </w:pPr>
+          </w:p>
+        </w:tc>
+      </w:tr>
+    </w:tbl>
+    <w:p>
+      <w:pPr>
+        <w:ind w:left="360"/>
+        <w:rPr>
+          <w:lang w:val="es-CO"/>
+        </w:rPr>
+      </w:pPr>
+    </w:p>
+    <w:p>
+      <w:pPr>
+        <w:ind w:left="360"/>
+        <w:rPr>
+          <w:lang w:val="es-CO"/>
+        </w:rPr>
+      </w:pPr>
+    </w:p>
+    <w:p>
+      <w:pPr>
+        <w:ind w:left="360"/>
+        <w:rPr>
+          <w:lang w:val="es-CO"/>
+        </w:rPr>
+      </w:pPr>
+    </w:p>
+    <w:p>
+      <w:pPr>
+        <w:ind w:left="360"/>
+        <w:rPr>
+          <w:lang w:val="es-CO"/>
+        </w:rPr>
+      </w:pPr>
+    </w:p>
+    <w:p>
+      <w:pPr>
+        <w:ind w:left="360"/>
+        <w:rPr>
+          <w:lang w:val="es-CO"/>
+        </w:rPr>
+      </w:pPr>
+    </w:p>
+    <w:p>
+      <w:pPr>
+        <w:ind w:left="360"/>
+        <w:rPr>
+          <w:lang w:val="es-CO"/>
+        </w:rPr>
+      </w:pPr>
+    </w:p>
+    <w:p>
+      <w:pPr>
+        <w:ind w:left="360"/>
+        <w:rPr>
+          <w:lang w:val="es-CO"/>
+        </w:rPr>
+      </w:pPr>
+    </w:p>
+    <w:p>
+      <w:pPr>
+        <w:ind w:left="360"/>
+        <w:rPr>
+          <w:lang w:val="es-CO"/>
+        </w:rPr>
+      </w:pPr>
+      <w:bookmarkStart w:id="1" w:name="_GoBack"/>
+      <w:bookmarkEnd w:id="1"/>
+    </w:p>
+    <w:p>
+      <w:pPr>
+        <w:ind w:left="360"/>
+        <w:rPr>
+          <w:lang w:val="es-CO"/>
+        </w:rPr>
+      </w:pPr>
+    </w:p>
     <w:p>
       <w:pPr>
         <w:numPr>
@@ -1117,6 +4065,7 @@
           <w:szCs w:val="28"/>
           <w:lang w:val="es-ES"/>
         </w:rPr>
+        <w:lastRenderedPageBreak/>
         <w:t>Diagramas de Casos de Uso</w:t>
       </w:r>
     </w:p>
@@ -1145,7 +4094,7 @@
           <w:color w:val="000000"/>
           <w:sz w:val="28"/>
           <w:szCs w:val="28"/>
-          <w:lang w:val="es-ES"/>
+          <w:lang w:eastAsia="en-US"/>
         </w:rPr>
         <w:drawing>
           <wp:inline distT="0" distB="0" distL="0" distR="0" wp14:anchorId="71246426" wp14:editId="72825036">
@@ -1189,8 +4138,6 @@
           </wp:inline>
         </w:drawing>
       </w:r>
-      <w:bookmarkStart w:id="0" w:name="_GoBack"/>
-      <w:bookmarkEnd w:id="0"/>
     </w:p>
     <w:p>
       <w:pPr>
@@ -1933,7 +4880,7 @@
 </file>
 
 <file path=word/endnotes.xml><?xml version="1.0" encoding="utf-8"?>
-<w:endnotes xmlns:wpc="http://schemas.microsoft.com/office/word/2010/wordprocessingCanvas" xmlns:cx="http://schemas.microsoft.com/office/drawing/2014/chartex" xmlns:cx1="http://schemas.microsoft.com/office/drawing/2015/9/8/chartex" xmlns:cx2="http://schemas.microsoft.com/office/drawing/2015/10/21/chartex" xmlns:cx3="http://schemas.microsoft.com/office/drawing/2016/5/9/chartex" xmlns:cx4="http://schemas.microsoft.com/office/drawing/2016/5/10/chartex" xmlns:cx5="http://schemas.microsoft.com/office/drawing/2016/5/11/chartex" xmlns:cx6="http://schemas.microsoft.com/office/drawing/2016/5/12/chartex" xmlns:cx7="http://schemas.microsoft.com/office/drawing/2016/5/13/chartex" xmlns:cx8="http://schemas.microsoft.com/office/drawing/2016/5/14/chartex" xmlns:mc="http://schemas.openxmlformats.org/markup-compatibility/2006" xmlns:aink="http://schemas.microsoft.com/office/drawing/2016/ink" xmlns:am3d="http://schemas.microsoft.com/office/drawing/2017/model3d" xmlns:o="urn:schemas-microsoft-com:office:office" xmlns:r="http://schemas.openxmlformats.org/officeDocument/2006/relationships" xmlns:m="http://schemas.openxmlformats.org/officeDocument/2006/math" xmlns:v="urn:schemas-microsoft-com:vml" xmlns:wp14="http://schemas.microsoft.com/office/word/2010/wordprocessingDrawing" xmlns:wp="http://schemas.openxmlformats.org/drawingml/2006/wordprocessingDrawing" xmlns:w10="urn:schemas-microsoft-com:office:word" xmlns:w="http://schemas.openxmlformats.org/wordprocessingml/2006/main" xmlns:w14="http://schemas.microsoft.com/office/word/2010/wordml" xmlns:w15="http://schemas.microsoft.com/office/word/2012/wordml" xmlns:w16cid="http://schemas.microsoft.com/office/word/2016/wordml/cid" xmlns:w16se="http://schemas.microsoft.com/office/word/2015/wordml/symex" xmlns:wpg="http://schemas.microsoft.com/office/word/2010/wordprocessingGroup" xmlns:wpi="http://schemas.microsoft.com/office/word/2010/wordprocessingInk" xmlns:wne="http://schemas.microsoft.com/office/word/2006/wordml" xmlns:wps="http://schemas.microsoft.com/office/word/2010/wordprocessingShape" mc:Ignorable="w14 w15 w16se w16cid wp14">
+<w:endnotes xmlns:wpc="http://schemas.microsoft.com/office/word/2010/wordprocessingCanvas" xmlns:cx="http://schemas.microsoft.com/office/drawing/2014/chartex" xmlns:mc="http://schemas.openxmlformats.org/markup-compatibility/2006" xmlns:o="urn:schemas-microsoft-com:office:office" xmlns:r="http://schemas.openxmlformats.org/officeDocument/2006/relationships" xmlns:m="http://schemas.openxmlformats.org/officeDocument/2006/math" xmlns:v="urn:schemas-microsoft-com:vml" xmlns:wp14="http://schemas.microsoft.com/office/word/2010/wordprocessingDrawing" xmlns:wp="http://schemas.openxmlformats.org/drawingml/2006/wordprocessingDrawing" xmlns:w10="urn:schemas-microsoft-com:office:word" xmlns:w="http://schemas.openxmlformats.org/wordprocessingml/2006/main" xmlns:w14="http://schemas.microsoft.com/office/word/2010/wordml" xmlns:w15="http://schemas.microsoft.com/office/word/2012/wordml" xmlns:w16se="http://schemas.microsoft.com/office/word/2015/wordml/symex" xmlns:wpg="http://schemas.microsoft.com/office/word/2010/wordprocessingGroup" xmlns:wpi="http://schemas.microsoft.com/office/word/2010/wordprocessingInk" xmlns:wne="http://schemas.microsoft.com/office/word/2006/wordml" xmlns:wps="http://schemas.microsoft.com/office/word/2010/wordprocessingShape" mc:Ignorable="w14 w15 w16se wp14">
   <w:endnote w:type="separator" w:id="-1">
     <w:p>
       <w:pPr>
@@ -1958,7 +4905,7 @@
 </file>
 
 <file path=word/footnotes.xml><?xml version="1.0" encoding="utf-8"?>
-<w:footnotes xmlns:wpc="http://schemas.microsoft.com/office/word/2010/wordprocessingCanvas" xmlns:cx="http://schemas.microsoft.com/office/drawing/2014/chartex" xmlns:cx1="http://schemas.microsoft.com/office/drawing/2015/9/8/chartex" xmlns:cx2="http://schemas.microsoft.com/office/drawing/2015/10/21/chartex" xmlns:cx3="http://schemas.microsoft.com/office/drawing/2016/5/9/chartex" xmlns:cx4="http://schemas.microsoft.com/office/drawing/2016/5/10/chartex" xmlns:cx5="http://schemas.microsoft.com/office/drawing/2016/5/11/chartex" xmlns:cx6="http://schemas.microsoft.com/office/drawing/2016/5/12/chartex" xmlns:cx7="http://schemas.microsoft.com/office/drawing/2016/5/13/chartex" xmlns:cx8="http://schemas.microsoft.com/office/drawing/2016/5/14/chartex" xmlns:mc="http://schemas.openxmlformats.org/markup-compatibility/2006" xmlns:aink="http://schemas.microsoft.com/office/drawing/2016/ink" xmlns:am3d="http://schemas.microsoft.com/office/drawing/2017/model3d" xmlns:o="urn:schemas-microsoft-com:office:office" xmlns:r="http://schemas.openxmlformats.org/officeDocument/2006/relationships" xmlns:m="http://schemas.openxmlformats.org/officeDocument/2006/math" xmlns:v="urn:schemas-microsoft-com:vml" xmlns:wp14="http://schemas.microsoft.com/office/word/2010/wordprocessingDrawing" xmlns:wp="http://schemas.openxmlformats.org/drawingml/2006/wordprocessingDrawing" xmlns:w10="urn:schemas-microsoft-com:office:word" xmlns:w="http://schemas.openxmlformats.org/wordprocessingml/2006/main" xmlns:w14="http://schemas.microsoft.com/office/word/2010/wordml" xmlns:w15="http://schemas.microsoft.com/office/word/2012/wordml" xmlns:w16cid="http://schemas.microsoft.com/office/word/2016/wordml/cid" xmlns:w16se="http://schemas.microsoft.com/office/word/2015/wordml/symex" xmlns:wpg="http://schemas.microsoft.com/office/word/2010/wordprocessingGroup" xmlns:wpi="http://schemas.microsoft.com/office/word/2010/wordprocessingInk" xmlns:wne="http://schemas.microsoft.com/office/word/2006/wordml" xmlns:wps="http://schemas.microsoft.com/office/word/2010/wordprocessingShape" mc:Ignorable="w14 w15 w16se w16cid wp14">
+<w:footnotes xmlns:wpc="http://schemas.microsoft.com/office/word/2010/wordprocessingCanvas" xmlns:cx="http://schemas.microsoft.com/office/drawing/2014/chartex" xmlns:mc="http://schemas.openxmlformats.org/markup-compatibility/2006" xmlns:o="urn:schemas-microsoft-com:office:office" xmlns:r="http://schemas.openxmlformats.org/officeDocument/2006/relationships" xmlns:m="http://schemas.openxmlformats.org/officeDocument/2006/math" xmlns:v="urn:schemas-microsoft-com:vml" xmlns:wp14="http://schemas.microsoft.com/office/word/2010/wordprocessingDrawing" xmlns:wp="http://schemas.openxmlformats.org/drawingml/2006/wordprocessingDrawing" xmlns:w10="urn:schemas-microsoft-com:office:word" xmlns:w="http://schemas.openxmlformats.org/wordprocessingml/2006/main" xmlns:w14="http://schemas.microsoft.com/office/word/2010/wordml" xmlns:w15="http://schemas.microsoft.com/office/word/2012/wordml" xmlns:w16se="http://schemas.microsoft.com/office/word/2015/wordml/symex" xmlns:wpg="http://schemas.microsoft.com/office/word/2010/wordprocessingGroup" xmlns:wpi="http://schemas.microsoft.com/office/word/2010/wordprocessingInk" xmlns:wne="http://schemas.microsoft.com/office/word/2006/wordml" xmlns:wps="http://schemas.microsoft.com/office/word/2010/wordprocessingShape" mc:Ignorable="w14 w15 w16se wp14">
   <w:footnote w:type="separator" w:id="-1">
     <w:p>
       <w:pPr>
@@ -1983,7 +4930,7 @@
 </file>
 
 <file path=word/numbering.xml><?xml version="1.0" encoding="utf-8"?>
-<w:numbering xmlns:wpc="http://schemas.microsoft.com/office/word/2010/wordprocessingCanvas" xmlns:cx="http://schemas.microsoft.com/office/drawing/2014/chartex" xmlns:cx1="http://schemas.microsoft.com/office/drawing/2015/9/8/chartex" xmlns:cx2="http://schemas.microsoft.com/office/drawing/2015/10/21/chartex" xmlns:cx3="http://schemas.microsoft.com/office/drawing/2016/5/9/chartex" xmlns:cx4="http://schemas.microsoft.com/office/drawing/2016/5/10/chartex" xmlns:cx5="http://schemas.microsoft.com/office/drawing/2016/5/11/chartex" xmlns:cx6="http://schemas.microsoft.com/office/drawing/2016/5/12/chartex" xmlns:cx7="http://schemas.microsoft.com/office/drawing/2016/5/13/chartex" xmlns:cx8="http://schemas.microsoft.com/office/drawing/2016/5/14/chartex" xmlns:mc="http://schemas.openxmlformats.org/markup-compatibility/2006" xmlns:aink="http://schemas.microsoft.com/office/drawing/2016/ink" xmlns:am3d="http://schemas.microsoft.com/office/drawing/2017/model3d" xmlns:o="urn:schemas-microsoft-com:office:office" xmlns:r="http://schemas.openxmlformats.org/officeDocument/2006/relationships" xmlns:m="http://schemas.openxmlformats.org/officeDocument/2006/math" xmlns:v="urn:schemas-microsoft-com:vml" xmlns:wp14="http://schemas.microsoft.com/office/word/2010/wordprocessingDrawing" xmlns:wp="http://schemas.openxmlformats.org/drawingml/2006/wordprocessingDrawing" xmlns:w10="urn:schemas-microsoft-com:office:word" xmlns:w="http://schemas.openxmlformats.org/wordprocessingml/2006/main" xmlns:w14="http://schemas.microsoft.com/office/word/2010/wordml" xmlns:w15="http://schemas.microsoft.com/office/word/2012/wordml" xmlns:w16cid="http://schemas.microsoft.com/office/word/2016/wordml/cid" xmlns:w16se="http://schemas.microsoft.com/office/word/2015/wordml/symex" xmlns:wpg="http://schemas.microsoft.com/office/word/2010/wordprocessingGroup" xmlns:wpi="http://schemas.microsoft.com/office/word/2010/wordprocessingInk" xmlns:wne="http://schemas.microsoft.com/office/word/2006/wordml" xmlns:wps="http://schemas.microsoft.com/office/word/2010/wordprocessingShape" mc:Ignorable="w14 w15 w16se w16cid wp14">
+<w:numbering xmlns:wpc="http://schemas.microsoft.com/office/word/2010/wordprocessingCanvas" xmlns:cx="http://schemas.microsoft.com/office/drawing/2014/chartex" xmlns:mc="http://schemas.openxmlformats.org/markup-compatibility/2006" xmlns:o="urn:schemas-microsoft-com:office:office" xmlns:r="http://schemas.openxmlformats.org/officeDocument/2006/relationships" xmlns:m="http://schemas.openxmlformats.org/officeDocument/2006/math" xmlns:v="urn:schemas-microsoft-com:vml" xmlns:wp14="http://schemas.microsoft.com/office/word/2010/wordprocessingDrawing" xmlns:wp="http://schemas.openxmlformats.org/drawingml/2006/wordprocessingDrawing" xmlns:w10="urn:schemas-microsoft-com:office:word" xmlns:w="http://schemas.openxmlformats.org/wordprocessingml/2006/main" xmlns:w14="http://schemas.microsoft.com/office/word/2010/wordml" xmlns:w15="http://schemas.microsoft.com/office/word/2012/wordml" xmlns:w16se="http://schemas.microsoft.com/office/word/2015/wordml/symex" xmlns:wpg="http://schemas.microsoft.com/office/word/2010/wordprocessingGroup" xmlns:wpi="http://schemas.microsoft.com/office/word/2010/wordprocessingInk" xmlns:wne="http://schemas.microsoft.com/office/word/2006/wordml" xmlns:wps="http://schemas.microsoft.com/office/word/2010/wordprocessingShape" mc:Ignorable="w14 w15 w16se wp14">
   <w:abstractNum w:abstractNumId="0" w15:restartNumberingAfterBreak="0">
     <w:nsid w:val="1482775B"/>
     <w:multiLevelType w:val="multilevel"/>
@@ -2601,7 +5548,7 @@
 </file>
 
 <file path=word/styles.xml><?xml version="1.0" encoding="utf-8"?>
-<w:styles xmlns:mc="http://schemas.openxmlformats.org/markup-compatibility/2006" xmlns:r="http://schemas.openxmlformats.org/officeDocument/2006/relationships" xmlns:w="http://schemas.openxmlformats.org/wordprocessingml/2006/main" xmlns:w14="http://schemas.microsoft.com/office/word/2010/wordml" xmlns:w15="http://schemas.microsoft.com/office/word/2012/wordml" xmlns:w16cid="http://schemas.microsoft.com/office/word/2016/wordml/cid" xmlns:w16se="http://schemas.microsoft.com/office/word/2015/wordml/symex" mc:Ignorable="w14 w15 w16se w16cid">
+<w:styles xmlns:mc="http://schemas.openxmlformats.org/markup-compatibility/2006" xmlns:r="http://schemas.openxmlformats.org/officeDocument/2006/relationships" xmlns:w="http://schemas.openxmlformats.org/wordprocessingml/2006/main" xmlns:w14="http://schemas.microsoft.com/office/word/2010/wordml" xmlns:w15="http://schemas.microsoft.com/office/word/2012/wordml" xmlns:w16se="http://schemas.microsoft.com/office/word/2015/wordml/symex" mc:Ignorable="w14 w15 w16se">
   <w:docDefaults>
     <w:rPrDefault>
       <w:rPr>
@@ -2611,7 +5558,7 @@
     </w:rPrDefault>
     <w:pPrDefault/>
   </w:docDefaults>
-  <w:latentStyles w:defLockedState="0" w:defUIPriority="99" w:defSemiHidden="0" w:defUnhideWhenUsed="0" w:defQFormat="0" w:count="376">
+  <w:latentStyles w:defLockedState="0" w:defUIPriority="99" w:defSemiHidden="0" w:defUnhideWhenUsed="0" w:defQFormat="0" w:count="371">
     <w:lsdException w:name="Normal" w:uiPriority="0" w:qFormat="1"/>
     <w:lsdException w:name="heading 1" w:uiPriority="9" w:qFormat="1"/>
     <w:lsdException w:name="heading 2" w:semiHidden="1" w:uiPriority="9" w:unhideWhenUsed="1" w:qFormat="1"/>
@@ -2983,11 +5930,6 @@
     <w:lsdException w:name="List Table 5 Dark Accent 6" w:uiPriority="50"/>
     <w:lsdException w:name="List Table 6 Colorful Accent 6" w:uiPriority="51"/>
     <w:lsdException w:name="List Table 7 Colorful Accent 6" w:uiPriority="52"/>
-    <w:lsdException w:name="Mention" w:semiHidden="1" w:unhideWhenUsed="1"/>
-    <w:lsdException w:name="Smart Hyperlink" w:semiHidden="1" w:unhideWhenUsed="1"/>
-    <w:lsdException w:name="Hashtag" w:semiHidden="1" w:unhideWhenUsed="1"/>
-    <w:lsdException w:name="Unresolved Mention" w:semiHidden="1" w:unhideWhenUsed="1"/>
-    <w:lsdException w:name="Smart Link" w:semiHidden="1" w:unhideWhenUsed="1"/>
   </w:latentStyles>
   <w:style w:type="paragraph" w:default="1" w:styleId="Normal">
     <w:name w:val="Normal"/>
@@ -3694,7 +6636,7 @@
       <w:u w:val="single"/>
     </w:rPr>
   </w:style>
-  <w:style w:type="character" w:styleId="Mencinsinresolver">
+  <w:style w:type="character" w:customStyle="1" w:styleId="UnresolvedMention">
     <w:name w:val="Unresolved Mention"/>
     <w:uiPriority w:val="99"/>
     <w:semiHidden/>
@@ -4029,7 +6971,7 @@
 </file>
 
 <file path=customXml/itemProps2.xml><?xml version="1.0" encoding="utf-8"?>
-<ds:datastoreItem xmlns:ds="http://schemas.openxmlformats.org/officeDocument/2006/customXml" ds:itemID="{CD8E639A-61EE-4F18-AE71-FB7BEC7F23DE}">
+<ds:datastoreItem xmlns:ds="http://schemas.openxmlformats.org/officeDocument/2006/customXml" ds:itemID="{CE91B3A0-8A3D-431E-A876-91CFAE47F7D2}">
   <ds:schemaRefs>
     <ds:schemaRef ds:uri="http://schemas.openxmlformats.org/officeDocument/2006/bibliography"/>
   </ds:schemaRefs>

</xml_diff>